<commit_message>
Update ISyE6740_Term Project_Project Team 159.docx
</commit_message>
<xml_diff>
--- a/03_Reports/ISyE6740_Term Project_Project Team 159.docx
+++ b/03_Reports/ISyE6740_Term Project_Project Team 159.docx
@@ -64,7 +64,7 @@
                         </a:ln>
                         <a:extLst>
                           <a:ext uri="{909E8E84-426E-40dd-AFC4-6F175D3DCCD1}">
-                            <a14:hiddenFill xmlns="" xmlns:mo="http://schemas.microsoft.com/office/mac/office/2008/main" xmlns:mv="urn:schemas-microsoft-com:mac:vml" xmlns:o="urn:schemas-microsoft-com:office:office" xmlns:v="urn:schemas-microsoft-com:vml" xmlns:w10="urn:schemas-microsoft-com:office:word" xmlns:w="http://schemas.openxmlformats.org/wordprocessingml/2006/main" xmlns:a14="http://schemas.microsoft.com/office/drawing/2010/main">
+                            <a14:hiddenFill xmlns:a14="http://schemas.microsoft.com/office/drawing/2010/main" xmlns:w="http://schemas.openxmlformats.org/wordprocessingml/2006/main" xmlns:w10="urn:schemas-microsoft-com:office:word" xmlns:v="urn:schemas-microsoft-com:vml" xmlns:o="urn:schemas-microsoft-com:office:office" xmlns:mv="urn:schemas-microsoft-com:mac:vml" xmlns:mo="http://schemas.microsoft.com/office/mac/office/2008/main" xmlns="">
                               <a:noFill/>
                             </a14:hiddenFill>
                           </a:ext>
@@ -246,7 +246,7 @@
                         </a:ln>
                         <a:extLst>
                           <a:ext uri="{909E8E84-426E-40dd-AFC4-6F175D3DCCD1}">
-                            <a14:hiddenFill xmlns="" xmlns:mo="http://schemas.microsoft.com/office/mac/office/2008/main" xmlns:mv="urn:schemas-microsoft-com:mac:vml" xmlns:o="urn:schemas-microsoft-com:office:office" xmlns:v="urn:schemas-microsoft-com:vml" xmlns:w10="urn:schemas-microsoft-com:office:word" xmlns:w="http://schemas.openxmlformats.org/wordprocessingml/2006/main" xmlns:a14="http://schemas.microsoft.com/office/drawing/2010/main">
+                            <a14:hiddenFill xmlns:a14="http://schemas.microsoft.com/office/drawing/2010/main" xmlns:w="http://schemas.openxmlformats.org/wordprocessingml/2006/main" xmlns:w10="urn:schemas-microsoft-com:office:word" xmlns:v="urn:schemas-microsoft-com:vml" xmlns:o="urn:schemas-microsoft-com:office:office" xmlns:mv="urn:schemas-microsoft-com:mac:vml" xmlns:mo="http://schemas.microsoft.com/office/mac/office/2008/main" xmlns="">
                               <a:noFill/>
                             </a14:hiddenFill>
                           </a:ext>
@@ -587,25 +587,7 @@
           <w:sz w:val="22"/>
           <w:szCs w:val="22"/>
         </w:rPr>
-        <w:t xml:space="preserve">, monitor social media, perform market </w:t>
-      </w:r>
-      <w:proofErr w:type="gramStart"/>
-      <w:r>
-        <w:rPr>
-          <w:rFonts w:ascii="Verdana" w:hAnsi="Verdana"/>
-          <w:sz w:val="22"/>
-          <w:szCs w:val="22"/>
-        </w:rPr>
-        <w:t>research</w:t>
-      </w:r>
-      <w:proofErr w:type="gramEnd"/>
-      <w:r>
-        <w:rPr>
-          <w:rFonts w:ascii="Verdana" w:hAnsi="Verdana"/>
-          <w:sz w:val="22"/>
-          <w:szCs w:val="22"/>
-        </w:rPr>
-        <w:t xml:space="preserve"> or analyze employees survey </w:t>
+        <w:t xml:space="preserve">, monitor social media, perform market research or analyze employees survey </w:t>
       </w:r>
       <w:r>
         <w:rPr>
@@ -917,25 +899,7 @@
           <w:sz w:val="22"/>
           <w:szCs w:val="22"/>
         </w:rPr>
-        <w:t xml:space="preserve">instead of positive, </w:t>
-      </w:r>
-      <w:proofErr w:type="gramStart"/>
-      <w:r>
-        <w:rPr>
-          <w:rFonts w:ascii="Verdana" w:hAnsi="Verdana"/>
-          <w:sz w:val="22"/>
-          <w:szCs w:val="22"/>
-        </w:rPr>
-        <w:t>negative</w:t>
-      </w:r>
-      <w:proofErr w:type="gramEnd"/>
-      <w:r>
-        <w:rPr>
-          <w:rFonts w:ascii="Verdana" w:hAnsi="Verdana"/>
-          <w:sz w:val="22"/>
-          <w:szCs w:val="22"/>
-        </w:rPr>
-        <w:t xml:space="preserve"> and neutral labeling </w:t>
+        <w:t xml:space="preserve">instead of positive, negative and neutral labeling </w:t>
       </w:r>
       <w:r>
         <w:rPr>
@@ -1382,33 +1346,15 @@
           <w:sz w:val="22"/>
           <w:szCs w:val="22"/>
         </w:rPr>
-        <w:t xml:space="preserve"> shared on </w:t>
-      </w:r>
-      <w:proofErr w:type="gramStart"/>
-      <w:r>
-        <w:rPr>
-          <w:rFonts w:ascii="Verdana" w:hAnsi="Verdana"/>
-          <w:sz w:val="22"/>
-          <w:szCs w:val="22"/>
-        </w:rPr>
-        <w:t>Twitter</w:t>
-      </w:r>
-      <w:r>
-        <w:rPr>
-          <w:rFonts w:ascii="Verdana" w:hAnsi="Verdana"/>
-          <w:sz w:val="22"/>
-          <w:szCs w:val="22"/>
-        </w:rPr>
-        <w:t>,</w:t>
-      </w:r>
-      <w:proofErr w:type="gramEnd"/>
-      <w:r>
-        <w:rPr>
-          <w:rFonts w:ascii="Verdana" w:hAnsi="Verdana"/>
-          <w:sz w:val="22"/>
-          <w:szCs w:val="22"/>
-        </w:rPr>
-        <w:t xml:space="preserve"> </w:t>
+        <w:t xml:space="preserve"> shared on Twitter</w:t>
+      </w:r>
+      <w:r>
+        <w:rPr>
+          <w:rFonts w:ascii="Verdana" w:hAnsi="Verdana"/>
+          <w:sz w:val="22"/>
+          <w:szCs w:val="22"/>
+        </w:rPr>
+        <w:t xml:space="preserve">, </w:t>
       </w:r>
       <w:r>
         <w:rPr>
@@ -1965,25 +1911,7 @@
           <w:sz w:val="22"/>
           <w:szCs w:val="22"/>
         </w:rPr>
-        <w:t xml:space="preserve">. Spell checking was the most </w:t>
-      </w:r>
-      <w:proofErr w:type="gramStart"/>
-      <w:r>
-        <w:rPr>
-          <w:rFonts w:ascii="Verdana" w:hAnsi="Verdana"/>
-          <w:sz w:val="22"/>
-          <w:szCs w:val="22"/>
-        </w:rPr>
-        <w:t>computationally-intensive</w:t>
-      </w:r>
-      <w:proofErr w:type="gramEnd"/>
-      <w:r>
-        <w:rPr>
-          <w:rFonts w:ascii="Verdana" w:hAnsi="Verdana"/>
-          <w:sz w:val="22"/>
-          <w:szCs w:val="22"/>
-        </w:rPr>
-        <w:t xml:space="preserve"> step in the pre-processing. In addition to automatic spell</w:t>
+        <w:t>. Spell checking was the most computationally-intensive step in the pre-processing. In addition to automatic spell</w:t>
       </w:r>
       <w:r>
         <w:rPr>
@@ -1999,25 +1927,7 @@
           <w:sz w:val="22"/>
           <w:szCs w:val="22"/>
         </w:rPr>
-        <w:t xml:space="preserve">, about 400 </w:t>
-      </w:r>
-      <w:proofErr w:type="gramStart"/>
-      <w:r>
-        <w:rPr>
-          <w:rFonts w:ascii="Verdana" w:hAnsi="Verdana"/>
-          <w:sz w:val="22"/>
-          <w:szCs w:val="22"/>
-        </w:rPr>
-        <w:t>words,</w:t>
-      </w:r>
-      <w:proofErr w:type="gramEnd"/>
-      <w:r>
-        <w:rPr>
-          <w:rFonts w:ascii="Verdana" w:hAnsi="Verdana"/>
-          <w:sz w:val="22"/>
-          <w:szCs w:val="22"/>
-        </w:rPr>
-        <w:t xml:space="preserve"> that were not recognized by </w:t>
+        <w:t xml:space="preserve">, about 400 words, that were not recognized by </w:t>
       </w:r>
       <w:proofErr w:type="spellStart"/>
       <w:r>
@@ -2113,25 +2023,7 @@
           <w:sz w:val="22"/>
           <w:szCs w:val="22"/>
         </w:rPr>
-        <w:t xml:space="preserve">Once the data </w:t>
-      </w:r>
-      <w:proofErr w:type="gramStart"/>
-      <w:r>
-        <w:rPr>
-          <w:rFonts w:ascii="Verdana" w:hAnsi="Verdana"/>
-          <w:sz w:val="22"/>
-          <w:szCs w:val="22"/>
-        </w:rPr>
-        <w:t>are</w:t>
-      </w:r>
-      <w:proofErr w:type="gramEnd"/>
-      <w:r>
-        <w:rPr>
-          <w:rFonts w:ascii="Verdana" w:hAnsi="Verdana"/>
-          <w:sz w:val="22"/>
-          <w:szCs w:val="22"/>
-        </w:rPr>
-        <w:t xml:space="preserve"> cleaned and pre-processed, </w:t>
+        <w:t xml:space="preserve">Once the data are cleaned and pre-processed, </w:t>
       </w:r>
       <w:r>
         <w:rPr>
@@ -2362,25 +2254,7 @@
           <w:szCs w:val="22"/>
         </w:rPr>
         <w:lastRenderedPageBreak/>
-        <w:t xml:space="preserve">Word </w:t>
-      </w:r>
-      <w:proofErr w:type="gramStart"/>
-      <w:r>
-        <w:rPr>
-          <w:rFonts w:ascii="Verdana" w:hAnsi="Verdana"/>
-          <w:sz w:val="22"/>
-          <w:szCs w:val="22"/>
-        </w:rPr>
-        <w:t>cloud</w:t>
-      </w:r>
-      <w:proofErr w:type="gramEnd"/>
-      <w:r>
-        <w:rPr>
-          <w:rFonts w:ascii="Verdana" w:hAnsi="Verdana"/>
-          <w:sz w:val="22"/>
-          <w:szCs w:val="22"/>
-        </w:rPr>
-        <w:t xml:space="preserve"> for each category </w:t>
+        <w:t xml:space="preserve">Word cloud for each category </w:t>
       </w:r>
       <w:r>
         <w:rPr>
@@ -2404,25 +2278,7 @@
           <w:sz w:val="22"/>
           <w:szCs w:val="22"/>
         </w:rPr>
-        <w:t xml:space="preserve">, these visualizations show the most </w:t>
-      </w:r>
-      <w:proofErr w:type="gramStart"/>
-      <w:r>
-        <w:rPr>
-          <w:rFonts w:ascii="Verdana" w:hAnsi="Verdana"/>
-          <w:sz w:val="22"/>
-          <w:szCs w:val="22"/>
-        </w:rPr>
-        <w:t>frequently-used</w:t>
-      </w:r>
-      <w:proofErr w:type="gramEnd"/>
-      <w:r>
-        <w:rPr>
-          <w:rFonts w:ascii="Verdana" w:hAnsi="Verdana"/>
-          <w:sz w:val="22"/>
-          <w:szCs w:val="22"/>
-        </w:rPr>
-        <w:t xml:space="preserve"> words in each category</w:t>
+        <w:t>, these visualizations show the most frequently-used words in each category</w:t>
       </w:r>
       <w:r>
         <w:rPr>
@@ -2711,25 +2567,7 @@
           <w:sz w:val="22"/>
           <w:szCs w:val="22"/>
         </w:rPr>
-        <w:t xml:space="preserve"> </w:t>
-      </w:r>
-      <w:proofErr w:type="gramStart"/>
-      <w:r>
-        <w:rPr>
-          <w:rFonts w:ascii="Verdana" w:hAnsi="Verdana"/>
-          <w:sz w:val="22"/>
-          <w:szCs w:val="22"/>
-        </w:rPr>
-        <w:t>feature</w:t>
-      </w:r>
-      <w:proofErr w:type="gramEnd"/>
-      <w:r>
-        <w:rPr>
-          <w:rFonts w:ascii="Verdana" w:hAnsi="Verdana"/>
-          <w:sz w:val="22"/>
-          <w:szCs w:val="22"/>
-        </w:rPr>
-        <w:t xml:space="preserve"> extraction, we </w:t>
+        <w:t xml:space="preserve"> feature extraction, we </w:t>
       </w:r>
       <w:r>
         <w:rPr>
@@ -2944,15 +2782,7 @@
           <w:sz w:val="22"/>
           <w:szCs w:val="22"/>
         </w:rPr>
-        <w:t xml:space="preserve"> </w:t>
-      </w:r>
-      <w:r>
-        <w:rPr>
-          <w:rFonts w:ascii="Verdana" w:hAnsi="Verdana"/>
-          <w:sz w:val="22"/>
-          <w:szCs w:val="22"/>
-        </w:rPr>
-        <w:t>[4]</w:t>
+        <w:t xml:space="preserve"> [4]</w:t>
       </w:r>
       <w:r>
         <w:rPr>
@@ -3722,25 +3552,7 @@
           <w:sz w:val="22"/>
           <w:szCs w:val="22"/>
         </w:rPr>
-        <w:t xml:space="preserve">Contrary to Bag of Words methods that </w:t>
-      </w:r>
-      <w:proofErr w:type="gramStart"/>
-      <w:r>
-        <w:rPr>
-          <w:rFonts w:ascii="Verdana" w:hAnsi="Verdana"/>
-          <w:sz w:val="22"/>
-          <w:szCs w:val="22"/>
-        </w:rPr>
-        <w:t>treats</w:t>
-      </w:r>
-      <w:proofErr w:type="gramEnd"/>
-      <w:r>
-        <w:rPr>
-          <w:rFonts w:ascii="Verdana" w:hAnsi="Verdana"/>
-          <w:sz w:val="22"/>
-          <w:szCs w:val="22"/>
-        </w:rPr>
-        <w:t xml:space="preserve"> all words equally,</w:t>
+        <w:t>Contrary to Bag of Words methods that treats all words equally,</w:t>
       </w:r>
       <w:r>
         <w:rPr>
@@ -3820,33 +3632,15 @@
           <w:sz w:val="22"/>
           <w:szCs w:val="22"/>
         </w:rPr>
-        <w:t xml:space="preserve"> does not capture the </w:t>
-      </w:r>
-      <w:proofErr w:type="gramStart"/>
-      <w:r>
-        <w:rPr>
-          <w:rFonts w:ascii="Verdana" w:hAnsi="Verdana"/>
-          <w:sz w:val="22"/>
-          <w:szCs w:val="22"/>
-        </w:rPr>
-        <w:t>se</w:t>
-      </w:r>
-      <w:r>
-        <w:rPr>
-          <w:rFonts w:ascii="Verdana" w:hAnsi="Verdana"/>
-          <w:sz w:val="22"/>
-          <w:szCs w:val="22"/>
-        </w:rPr>
-        <w:t>mantic</w:t>
-      </w:r>
-      <w:proofErr w:type="gramEnd"/>
-      <w:r>
-        <w:rPr>
-          <w:rFonts w:ascii="Verdana" w:hAnsi="Verdana"/>
-          <w:sz w:val="22"/>
-          <w:szCs w:val="22"/>
-        </w:rPr>
-        <w:t xml:space="preserve"> of the word or text context</w:t>
+        <w:t xml:space="preserve"> does not capture the se</w:t>
+      </w:r>
+      <w:r>
+        <w:rPr>
+          <w:rFonts w:ascii="Verdana" w:hAnsi="Verdana"/>
+          <w:sz w:val="22"/>
+          <w:szCs w:val="22"/>
+        </w:rPr>
+        <w:t>mantic of the word or text context</w:t>
       </w:r>
       <w:r>
         <w:rPr>
@@ -4028,7 +3822,6 @@
         </w:rPr>
         <w:t xml:space="preserve">It </w:t>
       </w:r>
-      <w:proofErr w:type="gramStart"/>
       <w:r>
         <w:rPr>
           <w:rFonts w:ascii="Verdana" w:hAnsi="Verdana"/>
@@ -4037,7 +3830,6 @@
         </w:rPr>
         <w:t>takes into account</w:t>
       </w:r>
-      <w:proofErr w:type="gramEnd"/>
       <w:r>
         <w:rPr>
           <w:rFonts w:ascii="Verdana" w:hAnsi="Verdana"/>
@@ -4164,33 +3956,15 @@
           <w:sz w:val="22"/>
           <w:szCs w:val="22"/>
         </w:rPr>
-        <w:t xml:space="preserve">in the text is represented by a </w:t>
-      </w:r>
-      <w:proofErr w:type="gramStart"/>
-      <w:r>
-        <w:rPr>
-          <w:rFonts w:ascii="Verdana" w:hAnsi="Verdana"/>
-          <w:sz w:val="22"/>
-          <w:szCs w:val="22"/>
-        </w:rPr>
-        <w:t>dense</w:t>
-      </w:r>
-      <w:r>
-        <w:rPr>
-          <w:rFonts w:ascii="Verdana" w:hAnsi="Verdana"/>
-          <w:sz w:val="22"/>
-          <w:szCs w:val="22"/>
-        </w:rPr>
-        <w:t xml:space="preserve"> vectors of size</w:t>
-      </w:r>
-      <w:proofErr w:type="gramEnd"/>
-      <w:r>
-        <w:rPr>
-          <w:rFonts w:ascii="Verdana" w:hAnsi="Verdana"/>
-          <w:sz w:val="22"/>
-          <w:szCs w:val="22"/>
-        </w:rPr>
-        <w:t xml:space="preserve"> 768.</w:t>
+        <w:t>in the text is represented by a dense</w:t>
+      </w:r>
+      <w:r>
+        <w:rPr>
+          <w:rFonts w:ascii="Verdana" w:hAnsi="Verdana"/>
+          <w:sz w:val="22"/>
+          <w:szCs w:val="22"/>
+        </w:rPr>
+        <w:t xml:space="preserve"> vectors of size 768.</w:t>
       </w:r>
     </w:p>
     <w:p>
@@ -4437,17 +4211,8 @@
           <w:rFonts w:ascii="Verdana" w:hAnsi="Verdana"/>
           <w:sz w:val="22"/>
           <w:szCs w:val="22"/>
-          <w:highlight w:val="yellow"/>
-        </w:rPr>
-        <w:t>validation</w:t>
-      </w:r>
-      <w:r>
-        <w:rPr>
-          <w:rFonts w:ascii="Verdana" w:hAnsi="Verdana"/>
-          <w:sz w:val="22"/>
-          <w:szCs w:val="22"/>
-        </w:rPr>
-        <w:t xml:space="preserve"> and test </w:t>
+        </w:rPr>
+        <w:t xml:space="preserve">and test </w:t>
       </w:r>
       <w:r>
         <w:rPr>
@@ -4463,7 +4228,23 @@
           <w:sz w:val="22"/>
           <w:szCs w:val="22"/>
         </w:rPr>
-        <w:t>datasets for model training, model selection, and accuracy measurements. Since data are imbalanced, we ensured to divide data with stratified sampling to ensure that the distribution of classes in both sets is representative of the original dataset.</w:t>
+        <w:t>datasets for model training, model selection, and accuracy measurements. Since data are imbalanced, we divide</w:t>
+      </w:r>
+      <w:r>
+        <w:rPr>
+          <w:rFonts w:ascii="Verdana" w:hAnsi="Verdana"/>
+          <w:sz w:val="22"/>
+          <w:szCs w:val="22"/>
+        </w:rPr>
+        <w:t>d</w:t>
+      </w:r>
+      <w:r>
+        <w:rPr>
+          <w:rFonts w:ascii="Verdana" w:hAnsi="Verdana"/>
+          <w:sz w:val="22"/>
+          <w:szCs w:val="22"/>
+        </w:rPr>
+        <w:t xml:space="preserve"> data with stratified sampling to ensure that the distribution of classes in both sets is representative of the original dataset.</w:t>
       </w:r>
     </w:p>
     <w:p>
@@ -4857,16 +4638,14 @@
         </w:rPr>
         <w:t xml:space="preserve"> </w:t>
       </w:r>
-      <w:proofErr w:type="gramStart"/>
-      <w:r>
-        <w:rPr>
-          <w:rFonts w:ascii="Verdana" w:hAnsi="Verdana"/>
-          <w:sz w:val="22"/>
-          <w:szCs w:val="22"/>
-        </w:rPr>
-        <w:t>open source</w:t>
-      </w:r>
-      <w:proofErr w:type="gramEnd"/>
+      <w:r>
+        <w:rPr>
+          <w:rFonts w:ascii="Verdana" w:hAnsi="Verdana"/>
+          <w:sz w:val="22"/>
+          <w:szCs w:val="22"/>
+        </w:rPr>
+        <w:t>open-source</w:t>
+      </w:r>
       <w:r>
         <w:rPr>
           <w:rFonts w:ascii="Verdana" w:hAnsi="Verdana"/>
@@ -4881,33 +4660,7 @@
           <w:sz w:val="22"/>
           <w:szCs w:val="22"/>
         </w:rPr>
-        <w:t xml:space="preserve"> </w:t>
-      </w:r>
-      <w:proofErr w:type="gramStart"/>
-      <w:r>
-        <w:rPr>
-          <w:rFonts w:ascii="Verdana" w:hAnsi="Verdana"/>
-          <w:sz w:val="22"/>
-          <w:szCs w:val="22"/>
-        </w:rPr>
-        <w:t>In particular, we</w:t>
-      </w:r>
-      <w:proofErr w:type="gramEnd"/>
-      <w:r>
-        <w:rPr>
-          <w:rFonts w:ascii="Verdana" w:hAnsi="Verdana"/>
-          <w:sz w:val="22"/>
-          <w:szCs w:val="22"/>
-        </w:rPr>
-        <w:t xml:space="preserve"> have used </w:t>
-      </w:r>
-      <w:r>
-        <w:rPr>
-          <w:rFonts w:ascii="Verdana" w:hAnsi="Verdana"/>
-          <w:sz w:val="22"/>
-          <w:szCs w:val="22"/>
-        </w:rPr>
-        <w:t xml:space="preserve">pre-trained </w:t>
+        <w:t xml:space="preserve"> In particular, we have used pre-trained </w:t>
       </w:r>
       <w:proofErr w:type="spellStart"/>
       <w:r>
@@ -5021,7 +4774,23 @@
           <w:sz w:val="22"/>
           <w:szCs w:val="22"/>
         </w:rPr>
-        <w:t xml:space="preserve"> used for model training</w:t>
+        <w:t xml:space="preserve"> used for model training </w:t>
+      </w:r>
+      <w:r>
+        <w:rPr>
+          <w:rFonts w:ascii="Verdana" w:hAnsi="Verdana"/>
+          <w:sz w:val="22"/>
+          <w:szCs w:val="22"/>
+        </w:rPr>
+        <w:t xml:space="preserve">and all neural networks were trained </w:t>
+      </w:r>
+      <w:r>
+        <w:rPr>
+          <w:rFonts w:ascii="Verdana" w:hAnsi="Verdana"/>
+          <w:sz w:val="22"/>
+          <w:szCs w:val="22"/>
+        </w:rPr>
+        <w:t>on GPU</w:t>
       </w:r>
       <w:r>
         <w:rPr>
@@ -5037,41 +4806,7 @@
           <w:sz w:val="22"/>
           <w:szCs w:val="22"/>
         </w:rPr>
-        <w:t xml:space="preserve">and all neural networks were trained </w:t>
-      </w:r>
-      <w:proofErr w:type="gramStart"/>
-      <w:r>
-        <w:rPr>
-          <w:rFonts w:ascii="Verdana" w:hAnsi="Verdana"/>
-          <w:sz w:val="22"/>
-          <w:szCs w:val="22"/>
-        </w:rPr>
-        <w:t>on  GPU</w:t>
-      </w:r>
-      <w:proofErr w:type="gramEnd"/>
-      <w:r>
-        <w:rPr>
-          <w:rFonts w:ascii="Verdana" w:hAnsi="Verdana"/>
-          <w:sz w:val="22"/>
-          <w:szCs w:val="22"/>
-        </w:rPr>
-        <w:t xml:space="preserve"> </w:t>
-      </w:r>
-      <w:r>
-        <w:rPr>
-          <w:rFonts w:ascii="Verdana" w:hAnsi="Verdana"/>
-          <w:sz w:val="22"/>
-          <w:szCs w:val="22"/>
-        </w:rPr>
-        <w:t>because of the size of data</w:t>
-      </w:r>
-      <w:r>
-        <w:rPr>
-          <w:rFonts w:ascii="Verdana" w:hAnsi="Verdana"/>
-          <w:sz w:val="22"/>
-          <w:szCs w:val="22"/>
-        </w:rPr>
-        <w:t xml:space="preserve"> and </w:t>
+        <w:t xml:space="preserve">because of the size of data and </w:t>
       </w:r>
       <w:r>
         <w:rPr>
@@ -5190,7 +4925,23 @@
           <w:sz w:val="22"/>
           <w:szCs w:val="22"/>
         </w:rPr>
-        <w:t xml:space="preserve"> used to measure the performance of the models and choose the best one.</w:t>
+        <w:t xml:space="preserve"> used to measure the performance of the models and </w:t>
+      </w:r>
+      <w:r>
+        <w:rPr>
+          <w:rFonts w:ascii="Verdana" w:hAnsi="Verdana"/>
+          <w:sz w:val="22"/>
+          <w:szCs w:val="22"/>
+        </w:rPr>
+        <w:t>select</w:t>
+      </w:r>
+      <w:r>
+        <w:rPr>
+          <w:rFonts w:ascii="Verdana" w:hAnsi="Verdana"/>
+          <w:sz w:val="22"/>
+          <w:szCs w:val="22"/>
+        </w:rPr>
+        <w:t xml:space="preserve"> the best one.</w:t>
       </w:r>
       <w:r>
         <w:rPr>
@@ -5270,7 +5021,23 @@
           <w:sz w:val="22"/>
           <w:szCs w:val="22"/>
         </w:rPr>
-        <w:t xml:space="preserve"> If we have class imbalance, it is important to get a better class accuracy </w:t>
+        <w:t xml:space="preserve"> </w:t>
+      </w:r>
+      <w:r>
+        <w:rPr>
+          <w:rFonts w:ascii="Verdana" w:hAnsi="Verdana"/>
+          <w:sz w:val="22"/>
+          <w:szCs w:val="22"/>
+        </w:rPr>
+        <w:t xml:space="preserve">Since </w:t>
+      </w:r>
+      <w:r>
+        <w:rPr>
+          <w:rFonts w:ascii="Verdana" w:hAnsi="Verdana"/>
+          <w:sz w:val="22"/>
+          <w:szCs w:val="22"/>
+        </w:rPr>
+        <w:t xml:space="preserve">we have class imbalance, it is important to get a better class accuracy </w:t>
       </w:r>
       <w:r>
         <w:rPr>
@@ -5326,7 +5093,23 @@
           <w:sz w:val="22"/>
           <w:szCs w:val="22"/>
         </w:rPr>
-        <w:t xml:space="preserve"> (Surprise and Love).</w:t>
+        <w:t xml:space="preserve"> (Surprise and Love)</w:t>
+      </w:r>
+      <w:r>
+        <w:rPr>
+          <w:rFonts w:ascii="Verdana" w:hAnsi="Verdana"/>
+          <w:sz w:val="22"/>
+          <w:szCs w:val="22"/>
+        </w:rPr>
+        <w:t xml:space="preserve"> as well</w:t>
+      </w:r>
+      <w:r>
+        <w:rPr>
+          <w:rFonts w:ascii="Verdana" w:hAnsi="Verdana"/>
+          <w:sz w:val="22"/>
+          <w:szCs w:val="22"/>
+        </w:rPr>
+        <w:t>.</w:t>
       </w:r>
       <w:r>
         <w:rPr>
@@ -5336,23 +5119,29 @@
         </w:rPr>
         <w:t xml:space="preserve"> </w:t>
       </w:r>
-      <w:proofErr w:type="gramStart"/>
-      <w:r>
-        <w:rPr>
-          <w:rFonts w:ascii="Verdana" w:hAnsi="Verdana"/>
-          <w:sz w:val="22"/>
-          <w:szCs w:val="22"/>
-        </w:rPr>
-        <w:t>Table</w:t>
-      </w:r>
-      <w:proofErr w:type="gramEnd"/>
-      <w:r>
-        <w:rPr>
-          <w:rFonts w:ascii="Verdana" w:hAnsi="Verdana"/>
-          <w:sz w:val="22"/>
-          <w:szCs w:val="22"/>
-        </w:rPr>
-        <w:t xml:space="preserve"> below summarizes </w:t>
+      <w:r>
+        <w:rPr>
+          <w:rFonts w:ascii="Verdana" w:hAnsi="Verdana"/>
+          <w:sz w:val="22"/>
+          <w:szCs w:val="22"/>
+        </w:rPr>
+        <w:t xml:space="preserve">Table </w:t>
+      </w:r>
+      <w:r>
+        <w:rPr>
+          <w:rFonts w:ascii="Verdana" w:hAnsi="Verdana"/>
+          <w:sz w:val="22"/>
+          <w:szCs w:val="22"/>
+        </w:rPr>
+        <w:t>1</w:t>
+      </w:r>
+      <w:r>
+        <w:rPr>
+          <w:rFonts w:ascii="Verdana" w:hAnsi="Verdana"/>
+          <w:sz w:val="22"/>
+          <w:szCs w:val="22"/>
+        </w:rPr>
+        <w:t xml:space="preserve"> summarizes </w:t>
       </w:r>
       <w:r>
         <w:rPr>
@@ -5429,23 +5218,34 @@
     </w:p>
     <w:p>
       <w:pPr>
-        <w:jc w:val="both"/>
-        <w:rPr>
-          <w:rFonts w:ascii="Verdana" w:hAnsi="Verdana"/>
-          <w:sz w:val="22"/>
-          <w:szCs w:val="22"/>
-        </w:rPr>
-      </w:pPr>
-    </w:p>
-    <w:p>
-      <w:pPr>
-        <w:jc w:val="both"/>
-        <w:rPr>
-          <w:rFonts w:ascii="Verdana" w:hAnsi="Verdana"/>
-          <w:sz w:val="22"/>
-          <w:szCs w:val="22"/>
-        </w:rPr>
-      </w:pPr>
+        <w:pStyle w:val="Caption"/>
+        <w:keepNext/>
+        <w:jc w:val="center"/>
+      </w:pPr>
+      <w:r>
+        <w:t xml:space="preserve">Table </w:t>
+      </w:r>
+      <w:r>
+        <w:fldChar w:fldCharType="begin"/>
+      </w:r>
+      <w:r>
+        <w:instrText xml:space="preserve"> SEQ Table \* ARABIC </w:instrText>
+      </w:r>
+      <w:r>
+        <w:fldChar w:fldCharType="separate"/>
+      </w:r>
+      <w:r>
+        <w:rPr>
+          <w:noProof/>
+        </w:rPr>
+        <w:t>1</w:t>
+      </w:r>
+      <w:r>
+        <w:fldChar w:fldCharType="end"/>
+      </w:r>
+      <w:r>
+        <w:t xml:space="preserve"> Models performances summary</w:t>
+      </w:r>
     </w:p>
     <w:tbl>
       <w:tblPr>
@@ -7987,6 +7787,7 @@
             <w:tcW w:w="1696" w:type="dxa"/>
             <w:tcBorders>
               <w:top w:val="single" w:sz="4" w:space="0" w:color="auto"/>
+              <w:bottom w:val="nil"/>
             </w:tcBorders>
             <w:shd w:val="clear" w:color="auto" w:fill="DBE5F1" w:themeFill="accent1" w:themeFillTint="33"/>
           </w:tcPr>
@@ -8031,6 +7832,7 @@
             <w:tcW w:w="1701" w:type="dxa"/>
             <w:tcBorders>
               <w:top w:val="single" w:sz="4" w:space="0" w:color="auto"/>
+              <w:bottom w:val="nil"/>
             </w:tcBorders>
             <w:shd w:val="clear" w:color="auto" w:fill="DBE5F1" w:themeFill="accent1" w:themeFillTint="33"/>
           </w:tcPr>
@@ -8058,6 +7860,7 @@
             <w:tcW w:w="1418" w:type="dxa"/>
             <w:tcBorders>
               <w:top w:val="single" w:sz="4" w:space="0" w:color="auto"/>
+              <w:bottom w:val="nil"/>
             </w:tcBorders>
             <w:shd w:val="clear" w:color="auto" w:fill="DBE5F1" w:themeFill="accent1" w:themeFillTint="33"/>
           </w:tcPr>
@@ -8085,6 +7888,7 @@
             <w:tcW w:w="1276" w:type="dxa"/>
             <w:tcBorders>
               <w:top w:val="single" w:sz="4" w:space="0" w:color="auto"/>
+              <w:bottom w:val="nil"/>
             </w:tcBorders>
             <w:shd w:val="clear" w:color="auto" w:fill="DBE5F1" w:themeFill="accent1" w:themeFillTint="33"/>
           </w:tcPr>
@@ -8104,6 +7908,7 @@
             <w:tcW w:w="992" w:type="dxa"/>
             <w:tcBorders>
               <w:top w:val="single" w:sz="4" w:space="0" w:color="auto"/>
+              <w:bottom w:val="nil"/>
             </w:tcBorders>
             <w:shd w:val="clear" w:color="auto" w:fill="DBE5F1" w:themeFill="accent1" w:themeFillTint="33"/>
           </w:tcPr>
@@ -8123,6 +7928,7 @@
             <w:tcW w:w="992" w:type="dxa"/>
             <w:tcBorders>
               <w:top w:val="single" w:sz="4" w:space="0" w:color="auto"/>
+              <w:bottom w:val="nil"/>
             </w:tcBorders>
             <w:shd w:val="clear" w:color="auto" w:fill="DBE5F1" w:themeFill="accent1" w:themeFillTint="33"/>
           </w:tcPr>
@@ -8150,6 +7956,7 @@
             <w:tcW w:w="1276" w:type="dxa"/>
             <w:tcBorders>
               <w:top w:val="single" w:sz="4" w:space="0" w:color="auto"/>
+              <w:bottom w:val="nil"/>
             </w:tcBorders>
             <w:shd w:val="clear" w:color="auto" w:fill="DBE5F1" w:themeFill="accent1" w:themeFillTint="33"/>
           </w:tcPr>
@@ -8177,6 +7984,7 @@
             <w:tcW w:w="1559" w:type="dxa"/>
             <w:tcBorders>
               <w:top w:val="single" w:sz="4" w:space="0" w:color="auto"/>
+              <w:bottom w:val="nil"/>
             </w:tcBorders>
             <w:shd w:val="clear" w:color="auto" w:fill="DBE5F1" w:themeFill="accent1" w:themeFillTint="33"/>
           </w:tcPr>
@@ -8292,15 +8100,7 @@
           <w:sz w:val="18"/>
           <w:szCs w:val="18"/>
         </w:rPr>
-        <w:t xml:space="preserve"> </w:t>
-      </w:r>
-      <w:r>
-        <w:rPr>
-          <w:rFonts w:ascii="Verdana" w:hAnsi="Verdana"/>
-          <w:sz w:val="18"/>
-          <w:szCs w:val="18"/>
-        </w:rPr>
-        <w:t>estimators were used for Rando</w:t>
+        <w:t xml:space="preserve"> estimators were used for Rando</w:t>
       </w:r>
       <w:r>
         <w:rPr>
@@ -8433,15 +8233,63 @@
           <w:sz w:val="22"/>
           <w:szCs w:val="22"/>
         </w:rPr>
-        <w:t>LSTM NN gave the best result with an accuracy of 93%</w:t>
-      </w:r>
-      <w:r>
-        <w:rPr>
-          <w:rFonts w:ascii="Verdana" w:hAnsi="Verdana"/>
-          <w:sz w:val="22"/>
-          <w:szCs w:val="22"/>
-        </w:rPr>
-        <w:t>, followed by logistic regression with an accuracy of 89%</w:t>
+        <w:t xml:space="preserve">LSTM NN gave the </w:t>
+      </w:r>
+      <w:r>
+        <w:rPr>
+          <w:rFonts w:ascii="Verdana" w:hAnsi="Verdana"/>
+          <w:sz w:val="22"/>
+          <w:szCs w:val="22"/>
+        </w:rPr>
+        <w:t>highest metrics</w:t>
+      </w:r>
+      <w:r>
+        <w:rPr>
+          <w:rFonts w:ascii="Verdana" w:hAnsi="Verdana"/>
+          <w:sz w:val="22"/>
+          <w:szCs w:val="22"/>
+        </w:rPr>
+        <w:t xml:space="preserve"> with an accuracy of </w:t>
+      </w:r>
+      <w:r>
+        <w:rPr>
+          <w:rFonts w:ascii="Verdana" w:hAnsi="Verdana"/>
+          <w:sz w:val="22"/>
+          <w:szCs w:val="22"/>
+        </w:rPr>
+        <w:t>~</w:t>
+      </w:r>
+      <w:r>
+        <w:rPr>
+          <w:rFonts w:ascii="Verdana" w:hAnsi="Verdana"/>
+          <w:sz w:val="22"/>
+          <w:szCs w:val="22"/>
+        </w:rPr>
+        <w:t>93%</w:t>
+      </w:r>
+      <w:r>
+        <w:rPr>
+          <w:rFonts w:ascii="Verdana" w:hAnsi="Verdana"/>
+          <w:sz w:val="22"/>
+          <w:szCs w:val="22"/>
+        </w:rPr>
+        <w:t xml:space="preserve">, followed by logistic regression with an accuracy of </w:t>
+      </w:r>
+      <w:r>
+        <w:rPr>
+          <w:rFonts w:ascii="Verdana" w:hAnsi="Verdana"/>
+          <w:sz w:val="22"/>
+          <w:szCs w:val="22"/>
+        </w:rPr>
+        <w:t>~</w:t>
+      </w:r>
+      <w:r>
+        <w:rPr>
+          <w:rFonts w:ascii="Verdana" w:hAnsi="Verdana"/>
+          <w:sz w:val="22"/>
+          <w:szCs w:val="22"/>
+        </w:rPr>
+        <w:t>89%</w:t>
       </w:r>
       <w:r>
         <w:rPr>
@@ -8465,7 +8313,23 @@
           <w:sz w:val="22"/>
           <w:szCs w:val="22"/>
         </w:rPr>
-        <w:t xml:space="preserve"> Figure 4 demonstrates model training and accuracy and loss with each epoch.</w:t>
+        <w:t xml:space="preserve"> Figure 4 demonstrates model training</w:t>
+      </w:r>
+      <w:r>
+        <w:rPr>
+          <w:rFonts w:ascii="Verdana" w:hAnsi="Verdana"/>
+          <w:sz w:val="22"/>
+          <w:szCs w:val="22"/>
+        </w:rPr>
+        <w:t xml:space="preserve"> curves, acc</w:t>
+      </w:r>
+      <w:r>
+        <w:rPr>
+          <w:rFonts w:ascii="Verdana" w:hAnsi="Verdana"/>
+          <w:sz w:val="22"/>
+          <w:szCs w:val="22"/>
+        </w:rPr>
+        <w:t>uracy and loss with each epoch.</w:t>
       </w:r>
     </w:p>
     <w:p>
@@ -8486,6 +8350,7 @@
       <w:r>
         <w:rPr>
           <w:rFonts w:ascii="Verdana" w:hAnsi="Verdana"/>
+          <w:noProof/>
           <w:sz w:val="22"/>
           <w:szCs w:val="22"/>
         </w:rPr>
@@ -8565,13 +8430,11 @@
         <w:fldChar w:fldCharType="end"/>
       </w:r>
       <w:r>
-        <w:t xml:space="preserve"> Confusion matrix for LSTM NN </w:t>
-      </w:r>
-      <w:proofErr w:type="gramStart"/>
-      <w:r>
-        <w:t>model</w:t>
-      </w:r>
-      <w:proofErr w:type="gramEnd"/>
+        <w:t xml:space="preserve"> Confusion matrix for LSTM NN model</w:t>
+      </w:r>
+      <w:r>
+        <w:t>.</w:t>
+      </w:r>
     </w:p>
     <w:p>
       <w:pPr>
@@ -8588,9 +8451,9 @@
         </w:rPr>
         <w:lastRenderedPageBreak/>
         <w:drawing>
-          <wp:inline distT="0" distB="0" distL="0" distR="0" wp14:anchorId="656D0A66" wp14:editId="63903DE2">
-            <wp:extent cx="6581775" cy="3927127"/>
-            <wp:effectExtent l="0" t="0" r="0" b="0"/>
+          <wp:inline distT="0" distB="0" distL="0" distR="0" wp14:anchorId="656D0A66" wp14:editId="2ACF831F">
+            <wp:extent cx="6453188" cy="3850404"/>
+            <wp:effectExtent l="0" t="0" r="5080" b="0"/>
             <wp:docPr id="1738117312" name="Picture 1" descr="A graph of a graph&#10;&#10;Description automatically generated"/>
             <wp:cNvGraphicFramePr>
               <a:graphicFrameLocks xmlns:a="http://schemas.openxmlformats.org/drawingml/2006/main" noChangeAspect="1"/>
@@ -8620,7 +8483,7 @@
                   <pic:spPr bwMode="auto">
                     <a:xfrm>
                       <a:off x="0" y="0"/>
-                      <a:ext cx="6582856" cy="3927772"/>
+                      <a:ext cx="6454882" cy="3851415"/>
                     </a:xfrm>
                     <a:prstGeom prst="rect">
                       <a:avLst/>
@@ -8647,7 +8510,7 @@
           <w:noProof/>
         </w:rPr>
         <w:drawing>
-          <wp:inline distT="0" distB="0" distL="0" distR="0" wp14:anchorId="7CF84E19" wp14:editId="7529BF04">
+          <wp:inline distT="0" distB="0" distL="0" distR="0" wp14:anchorId="7CF84E19" wp14:editId="6C95FC0C">
             <wp:extent cx="6434138" cy="3839036"/>
             <wp:effectExtent l="0" t="0" r="5080" b="9525"/>
             <wp:docPr id="220779402" name="Picture 2" descr="A graph of a training and validation loss&#10;&#10;Description automatically generated"/>
@@ -8743,13 +8606,20 @@
         <w:t xml:space="preserve"> </w:t>
       </w:r>
       <w:r>
-        <w:t xml:space="preserve">with </w:t>
-      </w:r>
-      <w:proofErr w:type="gramStart"/>
-      <w:r>
-        <w:t>epoch</w:t>
-      </w:r>
-      <w:proofErr w:type="gramEnd"/>
+        <w:t>with epoch</w:t>
+      </w:r>
+      <w:r>
+        <w:t xml:space="preserve"> </w:t>
+      </w:r>
+      <w:r>
+        <w:t>for training and validation datasets (</w:t>
+      </w:r>
+      <w:r>
+        <w:t>LSTM NN model</w:t>
+      </w:r>
+      <w:r>
+        <w:t>).</w:t>
+      </w:r>
     </w:p>
     <w:p>
       <w:pPr>
@@ -8809,15 +8679,7 @@
           <w:sz w:val="22"/>
           <w:szCs w:val="22"/>
         </w:rPr>
-        <w:t>with TF-IDF embedding</w:t>
-      </w:r>
-      <w:r>
-        <w:rPr>
-          <w:rFonts w:ascii="Verdana" w:hAnsi="Verdana"/>
-          <w:sz w:val="22"/>
-          <w:szCs w:val="22"/>
-        </w:rPr>
-        <w:t xml:space="preserve"> compared to Doc2Vec.</w:t>
+        <w:t>with TF-IDF embedding compared to Doc2Vec.</w:t>
       </w:r>
       <w:r>
         <w:rPr>
@@ -8853,47 +8715,309 @@
           <w:sz w:val="22"/>
           <w:szCs w:val="22"/>
         </w:rPr>
-        <w:t>R</w:t>
-      </w:r>
-      <w:r>
-        <w:rPr>
-          <w:rFonts w:ascii="Verdana" w:hAnsi="Verdana"/>
-          <w:sz w:val="22"/>
-          <w:szCs w:val="22"/>
-        </w:rPr>
-        <w:t xml:space="preserve">andom Forest performance is poor compared to </w:t>
-      </w:r>
-      <w:r>
-        <w:rPr>
-          <w:rFonts w:ascii="Verdana" w:hAnsi="Verdana"/>
-          <w:sz w:val="22"/>
-          <w:szCs w:val="22"/>
-        </w:rPr>
-        <w:t xml:space="preserve">some </w:t>
-      </w:r>
-      <w:r>
-        <w:rPr>
-          <w:rFonts w:ascii="Verdana" w:hAnsi="Verdana"/>
-          <w:sz w:val="22"/>
-          <w:szCs w:val="22"/>
-        </w:rPr>
-        <w:t xml:space="preserve">simple linear models, </w:t>
-      </w:r>
-      <w:r>
-        <w:rPr>
-          <w:rFonts w:ascii="Verdana" w:hAnsi="Verdana"/>
-          <w:sz w:val="22"/>
-          <w:szCs w:val="22"/>
-        </w:rPr>
-        <w:t>this</w:t>
-      </w:r>
-      <w:r>
-        <w:rPr>
-          <w:rFonts w:ascii="Verdana" w:hAnsi="Verdana"/>
-          <w:sz w:val="22"/>
-          <w:szCs w:val="22"/>
-        </w:rPr>
-        <w:t xml:space="preserve"> could be because </w:t>
+        <w:t>It is surprising to see that</w:t>
+      </w:r>
+      <w:r>
+        <w:rPr>
+          <w:rFonts w:ascii="Verdana" w:hAnsi="Verdana"/>
+          <w:sz w:val="22"/>
+          <w:szCs w:val="22"/>
+        </w:rPr>
+        <w:t xml:space="preserve"> </w:t>
+      </w:r>
+      <w:proofErr w:type="spellStart"/>
+      <w:r>
+        <w:rPr>
+          <w:rFonts w:ascii="Verdana" w:hAnsi="Verdana"/>
+          <w:sz w:val="22"/>
+          <w:szCs w:val="22"/>
+        </w:rPr>
+        <w:t>LLaMA</w:t>
+      </w:r>
+      <w:proofErr w:type="spellEnd"/>
+      <w:r>
+        <w:rPr>
+          <w:rFonts w:ascii="Verdana" w:hAnsi="Verdana"/>
+          <w:sz w:val="22"/>
+          <w:szCs w:val="22"/>
+        </w:rPr>
+        <w:t xml:space="preserve"> only achieved an accuracy of 76%, but it is noteworthy that it has a pretty high (0.62) minority class accuracy. It could be that the NN architecture requires more fine-tuning.</w:t>
+      </w:r>
+    </w:p>
+    <w:p>
+      <w:pPr>
+        <w:jc w:val="both"/>
+        <w:rPr>
+          <w:rFonts w:ascii="Verdana" w:hAnsi="Verdana"/>
+          <w:sz w:val="22"/>
+          <w:szCs w:val="22"/>
+        </w:rPr>
+      </w:pPr>
+    </w:p>
+    <w:p>
+      <w:pPr>
+        <w:jc w:val="both"/>
+        <w:rPr>
+          <w:rFonts w:ascii="Verdana" w:hAnsi="Verdana"/>
+          <w:sz w:val="22"/>
+          <w:szCs w:val="22"/>
+        </w:rPr>
+      </w:pPr>
+      <w:r>
+        <w:rPr>
+          <w:rFonts w:ascii="Verdana" w:hAnsi="Verdana"/>
+          <w:sz w:val="22"/>
+          <w:szCs w:val="22"/>
+        </w:rPr>
+        <w:t>Except for</w:t>
+      </w:r>
+      <w:r>
+        <w:rPr>
+          <w:rFonts w:ascii="Verdana" w:hAnsi="Verdana"/>
+          <w:sz w:val="22"/>
+          <w:szCs w:val="22"/>
+        </w:rPr>
+        <w:t xml:space="preserve"> kernel </w:t>
+      </w:r>
+      <w:r>
+        <w:rPr>
+          <w:rFonts w:ascii="Verdana" w:hAnsi="Verdana"/>
+          <w:sz w:val="22"/>
+          <w:szCs w:val="22"/>
+        </w:rPr>
+        <w:t>S</w:t>
+      </w:r>
+      <w:r>
+        <w:rPr>
+          <w:rFonts w:ascii="Verdana" w:hAnsi="Verdana"/>
+          <w:sz w:val="22"/>
+          <w:szCs w:val="22"/>
+        </w:rPr>
+        <w:t xml:space="preserve">VM, training classical ML models were </w:t>
+      </w:r>
+      <w:r>
+        <w:rPr>
+          <w:rFonts w:ascii="Verdana" w:hAnsi="Verdana"/>
+          <w:sz w:val="22"/>
+          <w:szCs w:val="22"/>
+        </w:rPr>
+        <w:t>fast</w:t>
+      </w:r>
+      <w:r>
+        <w:rPr>
+          <w:rFonts w:ascii="Verdana" w:hAnsi="Verdana"/>
+          <w:sz w:val="22"/>
+          <w:szCs w:val="22"/>
+        </w:rPr>
+        <w:t xml:space="preserve"> and straightforward. </w:t>
+      </w:r>
+      <w:r>
+        <w:rPr>
+          <w:rFonts w:ascii="Verdana" w:hAnsi="Verdana"/>
+          <w:sz w:val="22"/>
+          <w:szCs w:val="22"/>
+        </w:rPr>
+        <w:t>On the contrary, training deep learning models were computationally intensive, mainly</w:t>
+      </w:r>
+      <w:r>
+        <w:rPr>
+          <w:rFonts w:ascii="Verdana" w:hAnsi="Verdana"/>
+          <w:sz w:val="22"/>
+          <w:szCs w:val="22"/>
+        </w:rPr>
+        <w:t xml:space="preserve"> </w:t>
+      </w:r>
+      <w:r>
+        <w:rPr>
+          <w:rFonts w:ascii="Verdana" w:hAnsi="Verdana"/>
+          <w:sz w:val="22"/>
+          <w:szCs w:val="22"/>
+        </w:rPr>
+        <w:t>because</w:t>
+      </w:r>
+      <w:r>
+        <w:rPr>
+          <w:rFonts w:ascii="Verdana" w:hAnsi="Verdana"/>
+          <w:sz w:val="22"/>
+          <w:szCs w:val="22"/>
+        </w:rPr>
+        <w:t xml:space="preserve"> </w:t>
+      </w:r>
+      <w:r>
+        <w:rPr>
+          <w:rFonts w:ascii="Verdana" w:hAnsi="Verdana"/>
+          <w:sz w:val="22"/>
+          <w:szCs w:val="22"/>
+        </w:rPr>
+        <w:t>of</w:t>
+      </w:r>
+      <w:r>
+        <w:rPr>
+          <w:rFonts w:ascii="Verdana" w:hAnsi="Verdana"/>
+          <w:sz w:val="22"/>
+          <w:szCs w:val="22"/>
+        </w:rPr>
+        <w:t xml:space="preserve"> the size of </w:t>
+      </w:r>
+      <w:r>
+        <w:rPr>
+          <w:rFonts w:ascii="Verdana" w:hAnsi="Verdana"/>
+          <w:sz w:val="22"/>
+          <w:szCs w:val="22"/>
+        </w:rPr>
+        <w:t xml:space="preserve">large vectors created by MPNET and </w:t>
+      </w:r>
+      <w:proofErr w:type="spellStart"/>
+      <w:r>
+        <w:rPr>
+          <w:rFonts w:ascii="Verdana" w:hAnsi="Verdana"/>
+          <w:sz w:val="22"/>
+          <w:szCs w:val="22"/>
+        </w:rPr>
+        <w:t>Keras</w:t>
+      </w:r>
+      <w:proofErr w:type="spellEnd"/>
+      <w:r>
+        <w:rPr>
+          <w:rFonts w:ascii="Verdana" w:hAnsi="Verdana"/>
+          <w:sz w:val="22"/>
+          <w:szCs w:val="22"/>
+        </w:rPr>
+        <w:t xml:space="preserve"> </w:t>
+      </w:r>
+      <w:proofErr w:type="spellStart"/>
+      <w:r>
+        <w:rPr>
+          <w:rFonts w:ascii="Verdana" w:hAnsi="Verdana"/>
+          <w:sz w:val="22"/>
+          <w:szCs w:val="22"/>
+        </w:rPr>
+        <w:t>text_to_sequence</w:t>
+      </w:r>
+      <w:proofErr w:type="spellEnd"/>
+      <w:r>
+        <w:rPr>
+          <w:rFonts w:ascii="Verdana" w:hAnsi="Verdana"/>
+          <w:sz w:val="22"/>
+          <w:szCs w:val="22"/>
+        </w:rPr>
+        <w:t xml:space="preserve"> embedding.</w:t>
+      </w:r>
+      <w:r>
+        <w:rPr>
+          <w:rFonts w:ascii="Verdana" w:hAnsi="Verdana"/>
+          <w:sz w:val="22"/>
+          <w:szCs w:val="22"/>
+        </w:rPr>
+        <w:t xml:space="preserve"> </w:t>
+      </w:r>
+      <w:r>
+        <w:rPr>
+          <w:rFonts w:ascii="Verdana" w:hAnsi="Verdana"/>
+          <w:sz w:val="22"/>
+          <w:szCs w:val="22"/>
+        </w:rPr>
+        <w:t xml:space="preserve">Overall, if we want a quick sentiment analysis, it may be best to use TF-IDF with </w:t>
+      </w:r>
+      <w:r>
+        <w:rPr>
+          <w:rFonts w:ascii="Verdana" w:hAnsi="Verdana"/>
+          <w:sz w:val="22"/>
+          <w:szCs w:val="22"/>
+        </w:rPr>
+        <w:t xml:space="preserve">a linear </w:t>
+      </w:r>
+      <w:r>
+        <w:rPr>
+          <w:rFonts w:ascii="Verdana" w:hAnsi="Verdana"/>
+          <w:sz w:val="22"/>
+          <w:szCs w:val="22"/>
+        </w:rPr>
+        <w:t>classi</w:t>
+      </w:r>
+      <w:r>
+        <w:rPr>
+          <w:rFonts w:ascii="Verdana" w:hAnsi="Verdana"/>
+          <w:sz w:val="22"/>
+          <w:szCs w:val="22"/>
+        </w:rPr>
+        <w:t>fier</w:t>
+      </w:r>
+      <w:r>
+        <w:rPr>
+          <w:rFonts w:ascii="Verdana" w:hAnsi="Verdana"/>
+          <w:sz w:val="22"/>
+          <w:szCs w:val="22"/>
+        </w:rPr>
+        <w:t xml:space="preserve">. But a properly tuned deep learning model </w:t>
+      </w:r>
+      <w:r>
+        <w:rPr>
+          <w:rFonts w:ascii="Verdana" w:hAnsi="Verdana"/>
+          <w:sz w:val="22"/>
+          <w:szCs w:val="22"/>
+        </w:rPr>
+        <w:t>with an appropriate dense vectorization</w:t>
+      </w:r>
+      <w:r>
+        <w:rPr>
+          <w:rFonts w:ascii="Verdana" w:hAnsi="Verdana"/>
+          <w:sz w:val="22"/>
+          <w:szCs w:val="22"/>
+        </w:rPr>
+        <w:t>/</w:t>
+      </w:r>
+      <w:r>
+        <w:rPr>
+          <w:rFonts w:ascii="Verdana" w:hAnsi="Verdana"/>
+          <w:sz w:val="22"/>
+          <w:szCs w:val="22"/>
+        </w:rPr>
+        <w:t xml:space="preserve">word embedding is necessary to achieve </w:t>
+      </w:r>
+      <w:r>
+        <w:rPr>
+          <w:rFonts w:ascii="Verdana" w:hAnsi="Verdana"/>
+          <w:sz w:val="22"/>
+          <w:szCs w:val="22"/>
+        </w:rPr>
+        <w:t xml:space="preserve">a desired </w:t>
+      </w:r>
+      <w:r>
+        <w:rPr>
+          <w:rFonts w:ascii="Verdana" w:hAnsi="Verdana"/>
+          <w:sz w:val="22"/>
+          <w:szCs w:val="22"/>
+        </w:rPr>
+        <w:t>high accuracy.</w:t>
+      </w:r>
+    </w:p>
+    <w:p>
+      <w:pPr>
+        <w:jc w:val="both"/>
+        <w:rPr>
+          <w:rFonts w:ascii="Verdana" w:hAnsi="Verdana"/>
+          <w:sz w:val="22"/>
+          <w:szCs w:val="22"/>
+        </w:rPr>
+      </w:pPr>
+    </w:p>
+    <w:p>
+      <w:pPr>
+        <w:jc w:val="both"/>
+        <w:rPr>
+          <w:rFonts w:ascii="Verdana" w:hAnsi="Verdana"/>
+          <w:sz w:val="22"/>
+          <w:szCs w:val="22"/>
+        </w:rPr>
+      </w:pPr>
+      <w:r>
+        <w:rPr>
+          <w:rFonts w:ascii="Verdana" w:hAnsi="Verdana"/>
+          <w:sz w:val="22"/>
+          <w:szCs w:val="22"/>
+        </w:rPr>
+        <w:t xml:space="preserve">Random Forest performance is poor compared to some simple linear models, this could be because </w:t>
       </w:r>
       <w:r>
         <w:rPr>
@@ -8917,23 +9041,7 @@
           <w:sz w:val="22"/>
           <w:szCs w:val="22"/>
         </w:rPr>
-        <w:t xml:space="preserve">eature engineering techniques such as TF-IDF </w:t>
-      </w:r>
-      <w:r>
-        <w:rPr>
-          <w:rFonts w:ascii="Verdana" w:hAnsi="Verdana"/>
-          <w:sz w:val="22"/>
-          <w:szCs w:val="22"/>
-        </w:rPr>
-        <w:t>weighting,</w:t>
-      </w:r>
-      <w:r>
-        <w:rPr>
-          <w:rFonts w:ascii="Verdana" w:hAnsi="Verdana"/>
-          <w:sz w:val="22"/>
-          <w:szCs w:val="22"/>
-        </w:rPr>
-        <w:t xml:space="preserve"> or word embeddings might not be </w:t>
+        <w:t xml:space="preserve">eature engineering techniques such as TF-IDF weighting, or word embeddings might not be </w:t>
       </w:r>
       <w:r>
         <w:rPr>
@@ -8973,431 +9081,31 @@
           <w:sz w:val="22"/>
           <w:szCs w:val="22"/>
         </w:rPr>
-        <w:t xml:space="preserve">and </w:t>
-      </w:r>
-      <w:r>
-        <w:rPr>
-          <w:rFonts w:ascii="Verdana" w:hAnsi="Verdana"/>
-          <w:sz w:val="22"/>
-          <w:szCs w:val="22"/>
-        </w:rPr>
-        <w:t xml:space="preserve">performs poorly </w:t>
-      </w:r>
-      <w:proofErr w:type="gramStart"/>
-      <w:r>
-        <w:rPr>
-          <w:rFonts w:ascii="Verdana" w:hAnsi="Verdana"/>
-          <w:sz w:val="22"/>
-          <w:szCs w:val="22"/>
-        </w:rPr>
-        <w:t>on</w:t>
-      </w:r>
-      <w:proofErr w:type="gramEnd"/>
-      <w:r>
-        <w:rPr>
-          <w:rFonts w:ascii="Verdana" w:hAnsi="Verdana"/>
-          <w:sz w:val="22"/>
-          <w:szCs w:val="22"/>
-        </w:rPr>
-        <w:t xml:space="preserve"> minority classes. It is also sensitive to </w:t>
-      </w:r>
-      <w:r>
-        <w:rPr>
-          <w:rFonts w:ascii="Verdana" w:hAnsi="Verdana"/>
-          <w:sz w:val="22"/>
-          <w:szCs w:val="22"/>
-        </w:rPr>
-        <w:t>noise in the data</w:t>
-      </w:r>
-      <w:r>
-        <w:rPr>
-          <w:rFonts w:ascii="Verdana" w:hAnsi="Verdana"/>
-          <w:sz w:val="22"/>
-          <w:szCs w:val="22"/>
-        </w:rPr>
-        <w:t>. As a result,</w:t>
-      </w:r>
-      <w:r>
-        <w:rPr>
-          <w:rFonts w:ascii="Verdana" w:hAnsi="Verdana"/>
-          <w:sz w:val="22"/>
-          <w:szCs w:val="22"/>
-        </w:rPr>
-        <w:t xml:space="preserve"> f</w:t>
-      </w:r>
-      <w:r>
-        <w:rPr>
-          <w:rFonts w:ascii="Verdana" w:hAnsi="Verdana"/>
-          <w:sz w:val="22"/>
-          <w:szCs w:val="22"/>
-        </w:rPr>
-        <w:t xml:space="preserve">iltering out rare words may help </w:t>
-      </w:r>
-      <w:r>
-        <w:rPr>
-          <w:rFonts w:ascii="Verdana" w:hAnsi="Verdana"/>
-          <w:sz w:val="22"/>
-          <w:szCs w:val="22"/>
-        </w:rPr>
-        <w:t>improve</w:t>
-      </w:r>
-      <w:r>
-        <w:rPr>
-          <w:rFonts w:ascii="Verdana" w:hAnsi="Verdana"/>
-          <w:sz w:val="22"/>
-          <w:szCs w:val="22"/>
-        </w:rPr>
-        <w:t xml:space="preserve"> </w:t>
-      </w:r>
-      <w:r>
-        <w:rPr>
-          <w:rFonts w:ascii="Verdana" w:hAnsi="Verdana"/>
-          <w:sz w:val="22"/>
-          <w:szCs w:val="22"/>
-        </w:rPr>
-        <w:t xml:space="preserve">its </w:t>
-      </w:r>
-      <w:r>
-        <w:rPr>
-          <w:rFonts w:ascii="Verdana" w:hAnsi="Verdana"/>
-          <w:sz w:val="22"/>
-          <w:szCs w:val="22"/>
-        </w:rPr>
-        <w:t>forest performance.</w:t>
-      </w:r>
-    </w:p>
-    <w:p>
-      <w:pPr>
-        <w:jc w:val="both"/>
-        <w:rPr>
-          <w:rFonts w:ascii="Verdana" w:hAnsi="Verdana"/>
-          <w:sz w:val="22"/>
-          <w:szCs w:val="22"/>
-        </w:rPr>
-      </w:pPr>
-    </w:p>
-    <w:p>
-      <w:pPr>
-        <w:jc w:val="both"/>
-        <w:rPr>
-          <w:rFonts w:ascii="Verdana" w:hAnsi="Verdana"/>
-          <w:sz w:val="22"/>
-          <w:szCs w:val="22"/>
-        </w:rPr>
-      </w:pPr>
-      <w:r>
-        <w:rPr>
-          <w:rFonts w:ascii="Verdana" w:hAnsi="Verdana"/>
-          <w:sz w:val="22"/>
-          <w:szCs w:val="22"/>
-        </w:rPr>
-        <w:t>Except for</w:t>
-      </w:r>
-      <w:r>
-        <w:rPr>
-          <w:rFonts w:ascii="Verdana" w:hAnsi="Verdana"/>
-          <w:sz w:val="22"/>
-          <w:szCs w:val="22"/>
-        </w:rPr>
-        <w:t xml:space="preserve"> kernel </w:t>
-      </w:r>
-      <w:r>
-        <w:rPr>
-          <w:rFonts w:ascii="Verdana" w:hAnsi="Verdana"/>
-          <w:sz w:val="22"/>
-          <w:szCs w:val="22"/>
-        </w:rPr>
-        <w:t>S</w:t>
-      </w:r>
-      <w:r>
-        <w:rPr>
-          <w:rFonts w:ascii="Verdana" w:hAnsi="Verdana"/>
-          <w:sz w:val="22"/>
-          <w:szCs w:val="22"/>
-        </w:rPr>
-        <w:t xml:space="preserve">VM, training classical ML models were </w:t>
-      </w:r>
-      <w:r>
-        <w:rPr>
-          <w:rFonts w:ascii="Verdana" w:hAnsi="Verdana"/>
-          <w:sz w:val="22"/>
-          <w:szCs w:val="22"/>
-        </w:rPr>
-        <w:t>fast</w:t>
-      </w:r>
-      <w:r>
-        <w:rPr>
-          <w:rFonts w:ascii="Verdana" w:hAnsi="Verdana"/>
-          <w:sz w:val="22"/>
-          <w:szCs w:val="22"/>
-        </w:rPr>
-        <w:t xml:space="preserve"> and straightforward. </w:t>
-      </w:r>
-      <w:r>
-        <w:rPr>
-          <w:rFonts w:ascii="Verdana" w:hAnsi="Verdana"/>
-          <w:sz w:val="22"/>
-          <w:szCs w:val="22"/>
-        </w:rPr>
-        <w:t>On the contrary, training deep learning models were computationally intensive, mainly</w:t>
-      </w:r>
-      <w:r>
-        <w:rPr>
-          <w:rFonts w:ascii="Verdana" w:hAnsi="Verdana"/>
-          <w:sz w:val="22"/>
-          <w:szCs w:val="22"/>
-        </w:rPr>
-        <w:t xml:space="preserve"> </w:t>
-      </w:r>
-      <w:r>
-        <w:rPr>
-          <w:rFonts w:ascii="Verdana" w:hAnsi="Verdana"/>
-          <w:sz w:val="22"/>
-          <w:szCs w:val="22"/>
-        </w:rPr>
-        <w:t>because</w:t>
-      </w:r>
-      <w:r>
-        <w:rPr>
-          <w:rFonts w:ascii="Verdana" w:hAnsi="Verdana"/>
-          <w:sz w:val="22"/>
-          <w:szCs w:val="22"/>
-        </w:rPr>
-        <w:t xml:space="preserve"> </w:t>
-      </w:r>
-      <w:r>
-        <w:rPr>
-          <w:rFonts w:ascii="Verdana" w:hAnsi="Verdana"/>
-          <w:sz w:val="22"/>
-          <w:szCs w:val="22"/>
-        </w:rPr>
-        <w:t>of</w:t>
-      </w:r>
-      <w:r>
-        <w:rPr>
-          <w:rFonts w:ascii="Verdana" w:hAnsi="Verdana"/>
-          <w:sz w:val="22"/>
-          <w:szCs w:val="22"/>
-        </w:rPr>
-        <w:t xml:space="preserve"> the size of </w:t>
-      </w:r>
-      <w:r>
-        <w:rPr>
-          <w:rFonts w:ascii="Verdana" w:hAnsi="Verdana"/>
-          <w:sz w:val="22"/>
-          <w:szCs w:val="22"/>
-        </w:rPr>
-        <w:t xml:space="preserve">large vectors created by MPNET and </w:t>
-      </w:r>
-      <w:proofErr w:type="spellStart"/>
-      <w:r>
-        <w:rPr>
-          <w:rFonts w:ascii="Verdana" w:hAnsi="Verdana"/>
-          <w:sz w:val="22"/>
-          <w:szCs w:val="22"/>
-        </w:rPr>
-        <w:t>Keras</w:t>
-      </w:r>
-      <w:proofErr w:type="spellEnd"/>
-      <w:r>
-        <w:rPr>
-          <w:rFonts w:ascii="Verdana" w:hAnsi="Verdana"/>
-          <w:sz w:val="22"/>
-          <w:szCs w:val="22"/>
-        </w:rPr>
-        <w:t xml:space="preserve"> </w:t>
-      </w:r>
-      <w:proofErr w:type="spellStart"/>
-      <w:r>
-        <w:rPr>
-          <w:rFonts w:ascii="Verdana" w:hAnsi="Verdana"/>
-          <w:sz w:val="22"/>
-          <w:szCs w:val="22"/>
-        </w:rPr>
-        <w:t>text_to_sequence</w:t>
-      </w:r>
-      <w:proofErr w:type="spellEnd"/>
-      <w:r>
-        <w:rPr>
-          <w:rFonts w:ascii="Verdana" w:hAnsi="Verdana"/>
-          <w:sz w:val="22"/>
-          <w:szCs w:val="22"/>
-        </w:rPr>
-        <w:t xml:space="preserve"> embedding.</w:t>
-      </w:r>
-      <w:r>
-        <w:rPr>
-          <w:rFonts w:ascii="Verdana" w:hAnsi="Verdana"/>
-          <w:sz w:val="22"/>
-          <w:szCs w:val="22"/>
-        </w:rPr>
-        <w:t xml:space="preserve"> </w:t>
-      </w:r>
-      <w:r>
-        <w:rPr>
-          <w:rFonts w:ascii="Verdana" w:hAnsi="Verdana"/>
-          <w:sz w:val="22"/>
-          <w:szCs w:val="22"/>
-        </w:rPr>
-        <w:t xml:space="preserve">Overall, if we want a quick sentiment analysis, it may be best to use TF-IDF with classical machine learning. But a properly tuned deep learning model </w:t>
-      </w:r>
-      <w:r>
-        <w:rPr>
-          <w:rFonts w:ascii="Verdana" w:hAnsi="Verdana"/>
-          <w:sz w:val="22"/>
-          <w:szCs w:val="22"/>
-        </w:rPr>
-        <w:t xml:space="preserve">with an appropriate dense vectorization word embedding is necessary to achieve </w:t>
-      </w:r>
-      <w:r>
-        <w:rPr>
-          <w:rFonts w:ascii="Verdana" w:hAnsi="Verdana"/>
-          <w:sz w:val="22"/>
-          <w:szCs w:val="22"/>
-        </w:rPr>
-        <w:t xml:space="preserve">a desired </w:t>
-      </w:r>
-      <w:r>
-        <w:rPr>
-          <w:rFonts w:ascii="Verdana" w:hAnsi="Verdana"/>
-          <w:sz w:val="22"/>
-          <w:szCs w:val="22"/>
-        </w:rPr>
-        <w:t>high accuracy.</w:t>
-      </w:r>
-    </w:p>
-    <w:p>
-      <w:pPr>
-        <w:jc w:val="both"/>
-        <w:rPr>
-          <w:rFonts w:ascii="Verdana" w:hAnsi="Verdana"/>
-          <w:sz w:val="22"/>
-          <w:szCs w:val="22"/>
-        </w:rPr>
-      </w:pPr>
-    </w:p>
-    <w:p>
-      <w:pPr>
-        <w:jc w:val="both"/>
-        <w:rPr>
-          <w:rFonts w:ascii="Verdana" w:hAnsi="Verdana"/>
-          <w:sz w:val="22"/>
-          <w:szCs w:val="22"/>
-        </w:rPr>
-      </w:pPr>
-      <w:r>
-        <w:rPr>
-          <w:rFonts w:ascii="Verdana" w:hAnsi="Verdana"/>
-          <w:sz w:val="22"/>
-          <w:szCs w:val="22"/>
-        </w:rPr>
-        <w:t>It is surprising to see that</w:t>
-      </w:r>
-      <w:r>
-        <w:rPr>
-          <w:rFonts w:ascii="Verdana" w:hAnsi="Verdana"/>
-          <w:sz w:val="22"/>
-          <w:szCs w:val="22"/>
-        </w:rPr>
-        <w:t xml:space="preserve"> </w:t>
-      </w:r>
-      <w:proofErr w:type="spellStart"/>
-      <w:r>
-        <w:rPr>
-          <w:rFonts w:ascii="Verdana" w:hAnsi="Verdana"/>
-          <w:sz w:val="22"/>
-          <w:szCs w:val="22"/>
-        </w:rPr>
-        <w:t>LLaMA</w:t>
-      </w:r>
-      <w:proofErr w:type="spellEnd"/>
-      <w:r>
-        <w:rPr>
-          <w:rFonts w:ascii="Verdana" w:hAnsi="Verdana"/>
-          <w:sz w:val="22"/>
-          <w:szCs w:val="22"/>
-        </w:rPr>
-        <w:t xml:space="preserve"> only achieved an accuracy of 7</w:t>
-      </w:r>
-      <w:r>
-        <w:rPr>
-          <w:rFonts w:ascii="Verdana" w:hAnsi="Verdana"/>
-          <w:sz w:val="22"/>
-          <w:szCs w:val="22"/>
-        </w:rPr>
-        <w:t>6</w:t>
-      </w:r>
-      <w:r>
-        <w:rPr>
-          <w:rFonts w:ascii="Verdana" w:hAnsi="Verdana"/>
-          <w:sz w:val="22"/>
-          <w:szCs w:val="22"/>
-        </w:rPr>
-        <w:t>%</w:t>
-      </w:r>
-      <w:r>
-        <w:rPr>
-          <w:rFonts w:ascii="Verdana" w:hAnsi="Verdana"/>
-          <w:sz w:val="22"/>
-          <w:szCs w:val="22"/>
-        </w:rPr>
-        <w:t xml:space="preserve">, but it is noteworthy that it has </w:t>
-      </w:r>
-      <w:r>
-        <w:rPr>
-          <w:rFonts w:ascii="Verdana" w:hAnsi="Verdana"/>
-          <w:sz w:val="22"/>
-          <w:szCs w:val="22"/>
-        </w:rPr>
-        <w:t xml:space="preserve">a pretty </w:t>
-      </w:r>
-      <w:r>
-        <w:rPr>
-          <w:rFonts w:ascii="Verdana" w:hAnsi="Verdana"/>
-          <w:sz w:val="22"/>
-          <w:szCs w:val="22"/>
-        </w:rPr>
-        <w:t>high</w:t>
-      </w:r>
-      <w:r>
-        <w:rPr>
-          <w:rFonts w:ascii="Verdana" w:hAnsi="Verdana"/>
-          <w:sz w:val="22"/>
-          <w:szCs w:val="22"/>
-        </w:rPr>
-        <w:t xml:space="preserve"> (0.62)</w:t>
-      </w:r>
-      <w:r>
-        <w:rPr>
-          <w:rFonts w:ascii="Verdana" w:hAnsi="Verdana"/>
-          <w:sz w:val="22"/>
-          <w:szCs w:val="22"/>
-        </w:rPr>
-        <w:t xml:space="preserve"> minority class accuracy</w:t>
-      </w:r>
-      <w:r>
-        <w:rPr>
-          <w:rFonts w:ascii="Verdana" w:hAnsi="Verdana"/>
-          <w:sz w:val="22"/>
-          <w:szCs w:val="22"/>
-        </w:rPr>
-        <w:t xml:space="preserve">. It could be </w:t>
-      </w:r>
-      <w:r>
-        <w:rPr>
-          <w:rFonts w:ascii="Verdana" w:hAnsi="Verdana"/>
-          <w:sz w:val="22"/>
-          <w:szCs w:val="22"/>
-        </w:rPr>
-        <w:t>that the NN architecture requires more fine-tuni</w:t>
-      </w:r>
-      <w:r>
-        <w:rPr>
-          <w:rFonts w:ascii="Verdana" w:hAnsi="Verdana"/>
-          <w:sz w:val="22"/>
-          <w:szCs w:val="22"/>
-        </w:rPr>
-        <w:t>ng.</w:t>
+        <w:t>and performs poorly on minority classes. It is also sensitive to noise in the data. As a result, f</w:t>
+      </w:r>
+      <w:r>
+        <w:rPr>
+          <w:rFonts w:ascii="Verdana" w:hAnsi="Verdana"/>
+          <w:sz w:val="22"/>
+          <w:szCs w:val="22"/>
+        </w:rPr>
+        <w:t xml:space="preserve">iltering out rare words may help improve </w:t>
+      </w:r>
+      <w:r>
+        <w:rPr>
+          <w:rFonts w:ascii="Verdana" w:hAnsi="Verdana"/>
+          <w:sz w:val="22"/>
+          <w:szCs w:val="22"/>
+        </w:rPr>
+        <w:t>its</w:t>
+      </w:r>
+      <w:r>
+        <w:rPr>
+          <w:rFonts w:ascii="Verdana" w:hAnsi="Verdana"/>
+          <w:sz w:val="22"/>
+          <w:szCs w:val="22"/>
+        </w:rPr>
+        <w:t xml:space="preserve"> performance.</w:t>
       </w:r>
     </w:p>
     <w:p>
@@ -9459,20 +9167,8 @@
           <w:sz w:val="22"/>
           <w:szCs w:val="22"/>
         </w:rPr>
-        <w:t xml:space="preserve"> by Over-</w:t>
-      </w:r>
-      <w:proofErr w:type="gramStart"/>
-      <w:r>
-        <w:rPr>
-          <w:rFonts w:ascii="Verdana" w:hAnsi="Verdana"/>
-          <w:b/>
-          <w:bCs/>
-          <w:sz w:val="22"/>
-          <w:szCs w:val="22"/>
-        </w:rPr>
-        <w:t>sampling</w:t>
-      </w:r>
-      <w:proofErr w:type="gramEnd"/>
+        <w:t xml:space="preserve"> by Over-sampling</w:t>
+      </w:r>
     </w:p>
     <w:p>
       <w:pPr>
@@ -9497,25 +9193,7 @@
           <w:sz w:val="22"/>
           <w:szCs w:val="22"/>
         </w:rPr>
-        <w:t xml:space="preserve">main challenge of this dataset is </w:t>
-      </w:r>
-      <w:proofErr w:type="gramStart"/>
-      <w:r>
-        <w:rPr>
-          <w:rFonts w:ascii="Verdana" w:hAnsi="Verdana"/>
-          <w:sz w:val="22"/>
-          <w:szCs w:val="22"/>
-        </w:rPr>
-        <w:t>imbalanced</w:t>
-      </w:r>
-      <w:proofErr w:type="gramEnd"/>
-      <w:r>
-        <w:rPr>
-          <w:rFonts w:ascii="Verdana" w:hAnsi="Verdana"/>
-          <w:sz w:val="22"/>
-          <w:szCs w:val="22"/>
-        </w:rPr>
-        <w:t xml:space="preserve"> nature of it. As a result, we explored over</w:t>
+        <w:t>main challenge of this dataset is imbalanced nature of it. As a result, we explored over</w:t>
       </w:r>
       <w:r>
         <w:rPr>
@@ -9579,7 +9257,15 @@
           <w:sz w:val="22"/>
           <w:szCs w:val="22"/>
         </w:rPr>
-        <w:t>The results are summarized below:</w:t>
+        <w:t>The results are summarized below</w:t>
+      </w:r>
+      <w:r>
+        <w:rPr>
+          <w:rFonts w:ascii="Verdana" w:hAnsi="Verdana"/>
+          <w:sz w:val="22"/>
+          <w:szCs w:val="22"/>
+        </w:rPr>
+        <w:t xml:space="preserve"> in Table 2. Random sampling slightly improves the model performance.</w:t>
       </w:r>
     </w:p>
     <w:p>
@@ -9591,6 +9277,37 @@
           <w:szCs w:val="22"/>
         </w:rPr>
       </w:pPr>
+    </w:p>
+    <w:p>
+      <w:pPr>
+        <w:pStyle w:val="Caption"/>
+        <w:keepNext/>
+        <w:jc w:val="center"/>
+      </w:pPr>
+      <w:r>
+        <w:t xml:space="preserve">Table </w:t>
+      </w:r>
+      <w:r>
+        <w:fldChar w:fldCharType="begin"/>
+      </w:r>
+      <w:r>
+        <w:instrText xml:space="preserve"> SEQ Table \* ARABIC </w:instrText>
+      </w:r>
+      <w:r>
+        <w:fldChar w:fldCharType="separate"/>
+      </w:r>
+      <w:r>
+        <w:rPr>
+          <w:noProof/>
+        </w:rPr>
+        <w:t>2</w:t>
+      </w:r>
+      <w:r>
+        <w:fldChar w:fldCharType="end"/>
+      </w:r>
+      <w:r>
+        <w:t xml:space="preserve"> Effect of oversampling on model performance</w:t>
+      </w:r>
     </w:p>
     <w:tbl>
       <w:tblPr>
@@ -10288,7 +10005,6 @@
           <w:sz w:val="22"/>
           <w:szCs w:val="22"/>
         </w:rPr>
-        <w:lastRenderedPageBreak/>
         <w:t xml:space="preserve">A guide on word embedding in NLP, </w:t>
       </w:r>
       <w:hyperlink r:id="rId19" w:history="1">

</xml_diff>

<commit_message>
Final project report submitted
</commit_message>
<xml_diff>
--- a/03_Reports/ISyE6740_Term Project_Project Team 159.docx
+++ b/03_Reports/ISyE6740_Term Project_Project Team 159.docx
@@ -64,7 +64,7 @@
                         </a:ln>
                         <a:extLst>
                           <a:ext uri="{909E8E84-426E-40dd-AFC4-6F175D3DCCD1}">
-                            <a14:hiddenFill xmlns:a14="http://schemas.microsoft.com/office/drawing/2010/main" xmlns:w="http://schemas.openxmlformats.org/wordprocessingml/2006/main" xmlns:w10="urn:schemas-microsoft-com:office:word" xmlns:v="urn:schemas-microsoft-com:vml" xmlns:o="urn:schemas-microsoft-com:office:office" xmlns:mv="urn:schemas-microsoft-com:mac:vml" xmlns:mo="http://schemas.microsoft.com/office/mac/office/2008/main" xmlns="">
+                            <a14:hiddenFill xmlns="" xmlns:mo="http://schemas.microsoft.com/office/mac/office/2008/main" xmlns:mv="urn:schemas-microsoft-com:mac:vml" xmlns:o="urn:schemas-microsoft-com:office:office" xmlns:v="urn:schemas-microsoft-com:vml" xmlns:w10="urn:schemas-microsoft-com:office:word" xmlns:w="http://schemas.openxmlformats.org/wordprocessingml/2006/main" xmlns:a14="http://schemas.microsoft.com/office/drawing/2010/main">
                               <a:noFill/>
                             </a14:hiddenFill>
                           </a:ext>
@@ -180,7 +180,15 @@
           <w:sz w:val="30"/>
           <w:szCs w:val="30"/>
         </w:rPr>
-        <w:t>Project Proposal</w:t>
+        <w:t xml:space="preserve">Project </w:t>
+      </w:r>
+      <w:r>
+        <w:rPr>
+          <w:rFonts w:ascii="Verdana" w:hAnsi="Verdana" w:cs="CMBX12"/>
+          <w:sz w:val="30"/>
+          <w:szCs w:val="30"/>
+        </w:rPr>
+        <w:t>Final Report</w:t>
       </w:r>
     </w:p>
     <w:p>
@@ -246,7 +254,7 @@
                         </a:ln>
                         <a:extLst>
                           <a:ext uri="{909E8E84-426E-40dd-AFC4-6F175D3DCCD1}">
-                            <a14:hiddenFill xmlns:a14="http://schemas.microsoft.com/office/drawing/2010/main" xmlns:w="http://schemas.openxmlformats.org/wordprocessingml/2006/main" xmlns:w10="urn:schemas-microsoft-com:office:word" xmlns:v="urn:schemas-microsoft-com:vml" xmlns:o="urn:schemas-microsoft-com:office:office" xmlns:mv="urn:schemas-microsoft-com:mac:vml" xmlns:mo="http://schemas.microsoft.com/office/mac/office/2008/main" xmlns="">
+                            <a14:hiddenFill xmlns="" xmlns:mo="http://schemas.microsoft.com/office/mac/office/2008/main" xmlns:mv="urn:schemas-microsoft-com:mac:vml" xmlns:o="urn:schemas-microsoft-com:office:office" xmlns:v="urn:schemas-microsoft-com:vml" xmlns:w10="urn:schemas-microsoft-com:office:word" xmlns:w="http://schemas.openxmlformats.org/wordprocessingml/2006/main" xmlns:a14="http://schemas.microsoft.com/office/drawing/2010/main">
                               <a:noFill/>
                             </a14:hiddenFill>
                           </a:ext>
@@ -587,7 +595,25 @@
           <w:sz w:val="22"/>
           <w:szCs w:val="22"/>
         </w:rPr>
-        <w:t xml:space="preserve">, monitor social media, perform market research or analyze employees survey </w:t>
+        <w:t xml:space="preserve">, monitor social media, perform market </w:t>
+      </w:r>
+      <w:proofErr w:type="gramStart"/>
+      <w:r>
+        <w:rPr>
+          <w:rFonts w:ascii="Verdana" w:hAnsi="Verdana"/>
+          <w:sz w:val="22"/>
+          <w:szCs w:val="22"/>
+        </w:rPr>
+        <w:t>research</w:t>
+      </w:r>
+      <w:proofErr w:type="gramEnd"/>
+      <w:r>
+        <w:rPr>
+          <w:rFonts w:ascii="Verdana" w:hAnsi="Verdana"/>
+          <w:sz w:val="22"/>
+          <w:szCs w:val="22"/>
+        </w:rPr>
+        <w:t xml:space="preserve"> or analyze employees survey </w:t>
       </w:r>
       <w:r>
         <w:rPr>
@@ -899,7 +925,25 @@
           <w:sz w:val="22"/>
           <w:szCs w:val="22"/>
         </w:rPr>
-        <w:t xml:space="preserve">instead of positive, negative and neutral labeling </w:t>
+        <w:t xml:space="preserve">instead of positive, </w:t>
+      </w:r>
+      <w:proofErr w:type="gramStart"/>
+      <w:r>
+        <w:rPr>
+          <w:rFonts w:ascii="Verdana" w:hAnsi="Verdana"/>
+          <w:sz w:val="22"/>
+          <w:szCs w:val="22"/>
+        </w:rPr>
+        <w:t>negative</w:t>
+      </w:r>
+      <w:proofErr w:type="gramEnd"/>
+      <w:r>
+        <w:rPr>
+          <w:rFonts w:ascii="Verdana" w:hAnsi="Verdana"/>
+          <w:sz w:val="22"/>
+          <w:szCs w:val="22"/>
+        </w:rPr>
+        <w:t xml:space="preserve"> and neutral labeling </w:t>
       </w:r>
       <w:r>
         <w:rPr>
@@ -1346,15 +1390,33 @@
           <w:sz w:val="22"/>
           <w:szCs w:val="22"/>
         </w:rPr>
-        <w:t xml:space="preserve"> shared on Twitter</w:t>
-      </w:r>
-      <w:r>
-        <w:rPr>
-          <w:rFonts w:ascii="Verdana" w:hAnsi="Verdana"/>
-          <w:sz w:val="22"/>
-          <w:szCs w:val="22"/>
-        </w:rPr>
-        <w:t xml:space="preserve">, </w:t>
+        <w:t xml:space="preserve"> shared on </w:t>
+      </w:r>
+      <w:proofErr w:type="gramStart"/>
+      <w:r>
+        <w:rPr>
+          <w:rFonts w:ascii="Verdana" w:hAnsi="Verdana"/>
+          <w:sz w:val="22"/>
+          <w:szCs w:val="22"/>
+        </w:rPr>
+        <w:t>Twitter</w:t>
+      </w:r>
+      <w:r>
+        <w:rPr>
+          <w:rFonts w:ascii="Verdana" w:hAnsi="Verdana"/>
+          <w:sz w:val="22"/>
+          <w:szCs w:val="22"/>
+        </w:rPr>
+        <w:t>,</w:t>
+      </w:r>
+      <w:proofErr w:type="gramEnd"/>
+      <w:r>
+        <w:rPr>
+          <w:rFonts w:ascii="Verdana" w:hAnsi="Verdana"/>
+          <w:sz w:val="22"/>
+          <w:szCs w:val="22"/>
+        </w:rPr>
+        <w:t xml:space="preserve"> </w:t>
       </w:r>
       <w:r>
         <w:rPr>
@@ -1911,7 +1973,25 @@
           <w:sz w:val="22"/>
           <w:szCs w:val="22"/>
         </w:rPr>
-        <w:t>. Spell checking was the most computationally-intensive step in the pre-processing. In addition to automatic spell</w:t>
+        <w:t xml:space="preserve">. Spell checking was the most </w:t>
+      </w:r>
+      <w:proofErr w:type="gramStart"/>
+      <w:r>
+        <w:rPr>
+          <w:rFonts w:ascii="Verdana" w:hAnsi="Verdana"/>
+          <w:sz w:val="22"/>
+          <w:szCs w:val="22"/>
+        </w:rPr>
+        <w:t>computationally-intensive</w:t>
+      </w:r>
+      <w:proofErr w:type="gramEnd"/>
+      <w:r>
+        <w:rPr>
+          <w:rFonts w:ascii="Verdana" w:hAnsi="Verdana"/>
+          <w:sz w:val="22"/>
+          <w:szCs w:val="22"/>
+        </w:rPr>
+        <w:t xml:space="preserve"> step in the pre-processing. In addition to automatic spell</w:t>
       </w:r>
       <w:r>
         <w:rPr>
@@ -1927,7 +2007,25 @@
           <w:sz w:val="22"/>
           <w:szCs w:val="22"/>
         </w:rPr>
-        <w:t xml:space="preserve">, about 400 words, that were not recognized by </w:t>
+        <w:t xml:space="preserve">, about 400 </w:t>
+      </w:r>
+      <w:proofErr w:type="gramStart"/>
+      <w:r>
+        <w:rPr>
+          <w:rFonts w:ascii="Verdana" w:hAnsi="Verdana"/>
+          <w:sz w:val="22"/>
+          <w:szCs w:val="22"/>
+        </w:rPr>
+        <w:t>words,</w:t>
+      </w:r>
+      <w:proofErr w:type="gramEnd"/>
+      <w:r>
+        <w:rPr>
+          <w:rFonts w:ascii="Verdana" w:hAnsi="Verdana"/>
+          <w:sz w:val="22"/>
+          <w:szCs w:val="22"/>
+        </w:rPr>
+        <w:t xml:space="preserve"> that were not recognized by </w:t>
       </w:r>
       <w:proofErr w:type="spellStart"/>
       <w:r>
@@ -2023,7 +2121,25 @@
           <w:sz w:val="22"/>
           <w:szCs w:val="22"/>
         </w:rPr>
-        <w:t xml:space="preserve">Once the data are cleaned and pre-processed, </w:t>
+        <w:t xml:space="preserve">Once the data </w:t>
+      </w:r>
+      <w:proofErr w:type="gramStart"/>
+      <w:r>
+        <w:rPr>
+          <w:rFonts w:ascii="Verdana" w:hAnsi="Verdana"/>
+          <w:sz w:val="22"/>
+          <w:szCs w:val="22"/>
+        </w:rPr>
+        <w:t>are</w:t>
+      </w:r>
+      <w:proofErr w:type="gramEnd"/>
+      <w:r>
+        <w:rPr>
+          <w:rFonts w:ascii="Verdana" w:hAnsi="Verdana"/>
+          <w:sz w:val="22"/>
+          <w:szCs w:val="22"/>
+        </w:rPr>
+        <w:t xml:space="preserve"> cleaned and pre-processed, </w:t>
       </w:r>
       <w:r>
         <w:rPr>
@@ -2254,7 +2370,25 @@
           <w:szCs w:val="22"/>
         </w:rPr>
         <w:lastRenderedPageBreak/>
-        <w:t xml:space="preserve">Word cloud for each category </w:t>
+        <w:t xml:space="preserve">Word </w:t>
+      </w:r>
+      <w:proofErr w:type="gramStart"/>
+      <w:r>
+        <w:rPr>
+          <w:rFonts w:ascii="Verdana" w:hAnsi="Verdana"/>
+          <w:sz w:val="22"/>
+          <w:szCs w:val="22"/>
+        </w:rPr>
+        <w:t>cloud</w:t>
+      </w:r>
+      <w:proofErr w:type="gramEnd"/>
+      <w:r>
+        <w:rPr>
+          <w:rFonts w:ascii="Verdana" w:hAnsi="Verdana"/>
+          <w:sz w:val="22"/>
+          <w:szCs w:val="22"/>
+        </w:rPr>
+        <w:t xml:space="preserve"> for each category </w:t>
       </w:r>
       <w:r>
         <w:rPr>
@@ -2278,7 +2412,25 @@
           <w:sz w:val="22"/>
           <w:szCs w:val="22"/>
         </w:rPr>
-        <w:t>, these visualizations show the most frequently-used words in each category</w:t>
+        <w:t xml:space="preserve">, these visualizations show the most </w:t>
+      </w:r>
+      <w:proofErr w:type="gramStart"/>
+      <w:r>
+        <w:rPr>
+          <w:rFonts w:ascii="Verdana" w:hAnsi="Verdana"/>
+          <w:sz w:val="22"/>
+          <w:szCs w:val="22"/>
+        </w:rPr>
+        <w:t>frequently-used</w:t>
+      </w:r>
+      <w:proofErr w:type="gramEnd"/>
+      <w:r>
+        <w:rPr>
+          <w:rFonts w:ascii="Verdana" w:hAnsi="Verdana"/>
+          <w:sz w:val="22"/>
+          <w:szCs w:val="22"/>
+        </w:rPr>
+        <w:t xml:space="preserve"> words in each category</w:t>
       </w:r>
       <w:r>
         <w:rPr>
@@ -2567,7 +2719,25 @@
           <w:sz w:val="22"/>
           <w:szCs w:val="22"/>
         </w:rPr>
-        <w:t xml:space="preserve"> feature extraction, we </w:t>
+        <w:t xml:space="preserve"> </w:t>
+      </w:r>
+      <w:proofErr w:type="gramStart"/>
+      <w:r>
+        <w:rPr>
+          <w:rFonts w:ascii="Verdana" w:hAnsi="Verdana"/>
+          <w:sz w:val="22"/>
+          <w:szCs w:val="22"/>
+        </w:rPr>
+        <w:t>feature</w:t>
+      </w:r>
+      <w:proofErr w:type="gramEnd"/>
+      <w:r>
+        <w:rPr>
+          <w:rFonts w:ascii="Verdana" w:hAnsi="Verdana"/>
+          <w:sz w:val="22"/>
+          <w:szCs w:val="22"/>
+        </w:rPr>
+        <w:t xml:space="preserve"> extraction, we </w:t>
       </w:r>
       <w:r>
         <w:rPr>
@@ -3552,7 +3722,25 @@
           <w:sz w:val="22"/>
           <w:szCs w:val="22"/>
         </w:rPr>
-        <w:t>Contrary to Bag of Words methods that treats all words equally,</w:t>
+        <w:t xml:space="preserve">Contrary to Bag of Words methods that </w:t>
+      </w:r>
+      <w:proofErr w:type="gramStart"/>
+      <w:r>
+        <w:rPr>
+          <w:rFonts w:ascii="Verdana" w:hAnsi="Verdana"/>
+          <w:sz w:val="22"/>
+          <w:szCs w:val="22"/>
+        </w:rPr>
+        <w:t>treats</w:t>
+      </w:r>
+      <w:proofErr w:type="gramEnd"/>
+      <w:r>
+        <w:rPr>
+          <w:rFonts w:ascii="Verdana" w:hAnsi="Verdana"/>
+          <w:sz w:val="22"/>
+          <w:szCs w:val="22"/>
+        </w:rPr>
+        <w:t xml:space="preserve"> all words equally,</w:t>
       </w:r>
       <w:r>
         <w:rPr>
@@ -3632,15 +3820,33 @@
           <w:sz w:val="22"/>
           <w:szCs w:val="22"/>
         </w:rPr>
-        <w:t xml:space="preserve"> does not capture the se</w:t>
-      </w:r>
-      <w:r>
-        <w:rPr>
-          <w:rFonts w:ascii="Verdana" w:hAnsi="Verdana"/>
-          <w:sz w:val="22"/>
-          <w:szCs w:val="22"/>
-        </w:rPr>
-        <w:t>mantic of the word or text context</w:t>
+        <w:t xml:space="preserve"> does not capture the </w:t>
+      </w:r>
+      <w:proofErr w:type="gramStart"/>
+      <w:r>
+        <w:rPr>
+          <w:rFonts w:ascii="Verdana" w:hAnsi="Verdana"/>
+          <w:sz w:val="22"/>
+          <w:szCs w:val="22"/>
+        </w:rPr>
+        <w:t>se</w:t>
+      </w:r>
+      <w:r>
+        <w:rPr>
+          <w:rFonts w:ascii="Verdana" w:hAnsi="Verdana"/>
+          <w:sz w:val="22"/>
+          <w:szCs w:val="22"/>
+        </w:rPr>
+        <w:t>mantic</w:t>
+      </w:r>
+      <w:proofErr w:type="gramEnd"/>
+      <w:r>
+        <w:rPr>
+          <w:rFonts w:ascii="Verdana" w:hAnsi="Verdana"/>
+          <w:sz w:val="22"/>
+          <w:szCs w:val="22"/>
+        </w:rPr>
+        <w:t xml:space="preserve"> of the word or text context</w:t>
       </w:r>
       <w:r>
         <w:rPr>
@@ -3822,6 +4028,7 @@
         </w:rPr>
         <w:t xml:space="preserve">It </w:t>
       </w:r>
+      <w:proofErr w:type="gramStart"/>
       <w:r>
         <w:rPr>
           <w:rFonts w:ascii="Verdana" w:hAnsi="Verdana"/>
@@ -3830,6 +4037,7 @@
         </w:rPr>
         <w:t>takes into account</w:t>
       </w:r>
+      <w:proofErr w:type="gramEnd"/>
       <w:r>
         <w:rPr>
           <w:rFonts w:ascii="Verdana" w:hAnsi="Verdana"/>
@@ -3956,15 +4164,33 @@
           <w:sz w:val="22"/>
           <w:szCs w:val="22"/>
         </w:rPr>
-        <w:t>in the text is represented by a dense</w:t>
-      </w:r>
-      <w:r>
-        <w:rPr>
-          <w:rFonts w:ascii="Verdana" w:hAnsi="Verdana"/>
-          <w:sz w:val="22"/>
-          <w:szCs w:val="22"/>
-        </w:rPr>
-        <w:t xml:space="preserve"> vectors of size 768.</w:t>
+        <w:t xml:space="preserve">in the text is represented by a </w:t>
+      </w:r>
+      <w:proofErr w:type="gramStart"/>
+      <w:r>
+        <w:rPr>
+          <w:rFonts w:ascii="Verdana" w:hAnsi="Verdana"/>
+          <w:sz w:val="22"/>
+          <w:szCs w:val="22"/>
+        </w:rPr>
+        <w:t>dense</w:t>
+      </w:r>
+      <w:r>
+        <w:rPr>
+          <w:rFonts w:ascii="Verdana" w:hAnsi="Verdana"/>
+          <w:sz w:val="22"/>
+          <w:szCs w:val="22"/>
+        </w:rPr>
+        <w:t xml:space="preserve"> vectors of size</w:t>
+      </w:r>
+      <w:proofErr w:type="gramEnd"/>
+      <w:r>
+        <w:rPr>
+          <w:rFonts w:ascii="Verdana" w:hAnsi="Verdana"/>
+          <w:sz w:val="22"/>
+          <w:szCs w:val="22"/>
+        </w:rPr>
+        <w:t xml:space="preserve"> 768.</w:t>
       </w:r>
     </w:p>
     <w:p>
@@ -4660,7 +4886,25 @@
           <w:sz w:val="22"/>
           <w:szCs w:val="22"/>
         </w:rPr>
-        <w:t xml:space="preserve"> In particular, we have used pre-trained </w:t>
+        <w:t xml:space="preserve"> </w:t>
+      </w:r>
+      <w:proofErr w:type="gramStart"/>
+      <w:r>
+        <w:rPr>
+          <w:rFonts w:ascii="Verdana" w:hAnsi="Verdana"/>
+          <w:sz w:val="22"/>
+          <w:szCs w:val="22"/>
+        </w:rPr>
+        <w:t>In particular, we</w:t>
+      </w:r>
+      <w:proofErr w:type="gramEnd"/>
+      <w:r>
+        <w:rPr>
+          <w:rFonts w:ascii="Verdana" w:hAnsi="Verdana"/>
+          <w:sz w:val="22"/>
+          <w:szCs w:val="22"/>
+        </w:rPr>
+        <w:t xml:space="preserve"> have used pre-trained </w:t>
       </w:r>
       <w:proofErr w:type="spellStart"/>
       <w:r>
@@ -8413,15 +8657,33 @@
           <w:sz w:val="22"/>
           <w:szCs w:val="22"/>
         </w:rPr>
-        <w:t xml:space="preserve"> curves, acc</w:t>
-      </w:r>
-      <w:r>
-        <w:rPr>
-          <w:rFonts w:ascii="Verdana" w:hAnsi="Verdana"/>
-          <w:sz w:val="22"/>
-          <w:szCs w:val="22"/>
-        </w:rPr>
-        <w:t>uracy and loss with each epoch.</w:t>
+        <w:t xml:space="preserve"> curves, </w:t>
+      </w:r>
+      <w:proofErr w:type="gramStart"/>
+      <w:r>
+        <w:rPr>
+          <w:rFonts w:ascii="Verdana" w:hAnsi="Verdana"/>
+          <w:sz w:val="22"/>
+          <w:szCs w:val="22"/>
+        </w:rPr>
+        <w:t>acc</w:t>
+      </w:r>
+      <w:r>
+        <w:rPr>
+          <w:rFonts w:ascii="Verdana" w:hAnsi="Verdana"/>
+          <w:sz w:val="22"/>
+          <w:szCs w:val="22"/>
+        </w:rPr>
+        <w:t>uracy</w:t>
+      </w:r>
+      <w:proofErr w:type="gramEnd"/>
+      <w:r>
+        <w:rPr>
+          <w:rFonts w:ascii="Verdana" w:hAnsi="Verdana"/>
+          <w:sz w:val="22"/>
+          <w:szCs w:val="22"/>
+        </w:rPr>
+        <w:t xml:space="preserve"> and loss with each epoch.</w:t>
       </w:r>
     </w:p>
     <w:p>
@@ -9210,7 +9472,25 @@
           <w:sz w:val="22"/>
           <w:szCs w:val="22"/>
         </w:rPr>
-        <w:t>and performs poorly on minority classes. It is also sensitive to noise in the data. As a result, f</w:t>
+        <w:t xml:space="preserve">and performs poorly </w:t>
+      </w:r>
+      <w:proofErr w:type="gramStart"/>
+      <w:r>
+        <w:rPr>
+          <w:rFonts w:ascii="Verdana" w:hAnsi="Verdana"/>
+          <w:sz w:val="22"/>
+          <w:szCs w:val="22"/>
+        </w:rPr>
+        <w:t>on</w:t>
+      </w:r>
+      <w:proofErr w:type="gramEnd"/>
+      <w:r>
+        <w:rPr>
+          <w:rFonts w:ascii="Verdana" w:hAnsi="Verdana"/>
+          <w:sz w:val="22"/>
+          <w:szCs w:val="22"/>
+        </w:rPr>
+        <w:t xml:space="preserve"> minority classes. It is also sensitive to noise in the data. As a result, f</w:t>
       </w:r>
       <w:r>
         <w:rPr>
@@ -9296,8 +9576,20 @@
           <w:sz w:val="22"/>
           <w:szCs w:val="22"/>
         </w:rPr>
-        <w:t xml:space="preserve"> by Over-sampling</w:t>
-      </w:r>
+        <w:t xml:space="preserve"> by Over-</w:t>
+      </w:r>
+      <w:proofErr w:type="gramStart"/>
+      <w:r>
+        <w:rPr>
+          <w:rFonts w:ascii="Verdana" w:hAnsi="Verdana"/>
+          <w:b/>
+          <w:bCs/>
+          <w:sz w:val="22"/>
+          <w:szCs w:val="22"/>
+        </w:rPr>
+        <w:t>sampling</w:t>
+      </w:r>
+      <w:proofErr w:type="gramEnd"/>
     </w:p>
     <w:p>
       <w:pPr>
@@ -9322,7 +9614,25 @@
           <w:sz w:val="22"/>
           <w:szCs w:val="22"/>
         </w:rPr>
-        <w:t>main challenge of this dataset is imbalanced nature of it. As a result, we explored over</w:t>
+        <w:t xml:space="preserve">main challenge of this dataset is </w:t>
+      </w:r>
+      <w:proofErr w:type="gramStart"/>
+      <w:r>
+        <w:rPr>
+          <w:rFonts w:ascii="Verdana" w:hAnsi="Verdana"/>
+          <w:sz w:val="22"/>
+          <w:szCs w:val="22"/>
+        </w:rPr>
+        <w:t>imbalanced</w:t>
+      </w:r>
+      <w:proofErr w:type="gramEnd"/>
+      <w:r>
+        <w:rPr>
+          <w:rFonts w:ascii="Verdana" w:hAnsi="Verdana"/>
+          <w:sz w:val="22"/>
+          <w:szCs w:val="22"/>
+        </w:rPr>
+        <w:t xml:space="preserve"> nature of it. As a result, we explored over</w:t>
       </w:r>
       <w:r>
         <w:rPr>
@@ -9402,15 +9712,7 @@
           <w:sz w:val="22"/>
           <w:szCs w:val="22"/>
         </w:rPr>
-        <w:t>Synthetic Minority Oversampling Technique</w:t>
-      </w:r>
-      <w:r>
-        <w:rPr>
-          <w:rFonts w:ascii="Verdana" w:hAnsi="Verdana"/>
-          <w:sz w:val="22"/>
-          <w:szCs w:val="22"/>
-        </w:rPr>
-        <w:t xml:space="preserve"> (SMOT</w:t>
+        <w:t>Synthetic Minority Oversampling Technique (SMOT</w:t>
       </w:r>
       <w:r>
         <w:rPr>
@@ -9482,7 +9784,25 @@
           <w:sz w:val="22"/>
           <w:szCs w:val="22"/>
         </w:rPr>
-        <w:t xml:space="preserve"> for LSRM NN model while SMOTE add ~2% accuracy to </w:t>
+        <w:t xml:space="preserve"> for LSRM NN model while SMOTE </w:t>
+      </w:r>
+      <w:proofErr w:type="gramStart"/>
+      <w:r>
+        <w:rPr>
+          <w:rFonts w:ascii="Verdana" w:hAnsi="Verdana"/>
+          <w:sz w:val="22"/>
+          <w:szCs w:val="22"/>
+        </w:rPr>
+        <w:t>add</w:t>
+      </w:r>
+      <w:proofErr w:type="gramEnd"/>
+      <w:r>
+        <w:rPr>
+          <w:rFonts w:ascii="Verdana" w:hAnsi="Verdana"/>
+          <w:sz w:val="22"/>
+          <w:szCs w:val="22"/>
+        </w:rPr>
+        <w:t xml:space="preserve"> ~2% accuracy to </w:t>
       </w:r>
       <w:proofErr w:type="spellStart"/>
       <w:r>
@@ -10230,12 +10550,18 @@
             <w:pPr>
               <w:rPr>
                 <w:rFonts w:ascii="Verdana" w:hAnsi="Verdana"/>
-                <w:b/>
-                <w:bCs/>
-                <w:sz w:val="22"/>
-                <w:szCs w:val="22"/>
-              </w:rPr>
-            </w:pPr>
+                <w:sz w:val="22"/>
+                <w:szCs w:val="22"/>
+              </w:rPr>
+            </w:pPr>
+            <w:r>
+              <w:rPr>
+                <w:rFonts w:ascii="Verdana" w:hAnsi="Verdana"/>
+                <w:sz w:val="22"/>
+                <w:szCs w:val="22"/>
+              </w:rPr>
+              <w:t>0.77</w:t>
+            </w:r>
           </w:p>
         </w:tc>
         <w:tc>
@@ -10246,12 +10572,18 @@
             <w:pPr>
               <w:rPr>
                 <w:rFonts w:ascii="Verdana" w:hAnsi="Verdana"/>
-                <w:b/>
-                <w:bCs/>
-                <w:sz w:val="22"/>
-                <w:szCs w:val="22"/>
-              </w:rPr>
-            </w:pPr>
+                <w:sz w:val="22"/>
+                <w:szCs w:val="22"/>
+              </w:rPr>
+            </w:pPr>
+            <w:r>
+              <w:rPr>
+                <w:rFonts w:ascii="Verdana" w:hAnsi="Verdana"/>
+                <w:sz w:val="22"/>
+                <w:szCs w:val="22"/>
+              </w:rPr>
+              <w:t>0.77</w:t>
+            </w:r>
           </w:p>
         </w:tc>
         <w:tc>
@@ -10262,12 +10594,18 @@
             <w:pPr>
               <w:rPr>
                 <w:rFonts w:ascii="Verdana" w:hAnsi="Verdana"/>
-                <w:b/>
-                <w:bCs/>
-                <w:sz w:val="22"/>
-                <w:szCs w:val="22"/>
-              </w:rPr>
-            </w:pPr>
+                <w:sz w:val="22"/>
+                <w:szCs w:val="22"/>
+              </w:rPr>
+            </w:pPr>
+            <w:r>
+              <w:rPr>
+                <w:rFonts w:ascii="Verdana" w:hAnsi="Verdana"/>
+                <w:sz w:val="22"/>
+                <w:szCs w:val="22"/>
+              </w:rPr>
+              <w:t>0.77</w:t>
+            </w:r>
           </w:p>
         </w:tc>
       </w:tr>

</xml_diff>